<commit_message>
a végállapothoz közeli osztályleírás
</commit_message>
<xml_diff>
--- a/documents/osztalyok_leirasa.docx
+++ b/documents/osztalyok_leirasa.docx
@@ -8,15 +8,15 @@
       </w:pPr>
       <w:r>
         <w:rPr/>
-        <w:t>Controller</w:t>
-      </w:r>
-    </w:p>
-    <w:p>
-      <w:pPr>
-        <w:pStyle w:val="style0"/>
-        <w:numPr>
-          <w:ilvl w:val="0"/>
-          <w:numId w:val="13"/>
+        <w:t>Ant</w:t>
+      </w:r>
+    </w:p>
+    <w:p>
+      <w:pPr>
+        <w:pStyle w:val="style0"/>
+        <w:numPr>
+          <w:ilvl w:val="0"/>
+          <w:numId w:val="16"/>
         </w:numPr>
       </w:pPr>
       <w:r>
@@ -29,21 +29,21 @@
         <w:pStyle w:val="style0"/>
         <w:numPr>
           <w:ilvl w:val="0"/>
-          <w:numId w:val="13"/>
-        </w:numPr>
-      </w:pPr>
-      <w:r>
-        <w:rPr/>
-        <w:tab/>
-        <w:t>Idő múlását, a játékos lépéseit lekezelő osztály.</w:t>
-      </w:r>
-    </w:p>
-    <w:p>
-      <w:pPr>
-        <w:pStyle w:val="style0"/>
-        <w:numPr>
-          <w:ilvl w:val="0"/>
-          <w:numId w:val="13"/>
+          <w:numId w:val="16"/>
+        </w:numPr>
+      </w:pPr>
+      <w:r>
+        <w:rPr/>
+        <w:tab/>
+        <w:t>A hangya mozgását, szagkibocsátását, élelemmel való viszonyát meghatározó osztály.</w:t>
+      </w:r>
+    </w:p>
+    <w:p>
+      <w:pPr>
+        <w:pStyle w:val="style0"/>
+        <w:numPr>
+          <w:ilvl w:val="0"/>
+          <w:numId w:val="16"/>
         </w:numPr>
       </w:pPr>
       <w:r>
@@ -56,7 +56,711 @@
         <w:pStyle w:val="style0"/>
         <w:numPr>
           <w:ilvl w:val="0"/>
-          <w:numId w:val="13"/>
+          <w:numId w:val="16"/>
+        </w:numPr>
+      </w:pPr>
+      <w:r>
+        <w:rPr/>
+        <w:tab/>
+        <w:t>(Object-&gt;)Character</w:t>
+      </w:r>
+    </w:p>
+    <w:p>
+      <w:pPr>
+        <w:pStyle w:val="style0"/>
+        <w:numPr>
+          <w:ilvl w:val="0"/>
+          <w:numId w:val="16"/>
+        </w:numPr>
+      </w:pPr>
+      <w:r>
+        <w:rPr/>
+        <w:t>Interfészek</w:t>
+      </w:r>
+    </w:p>
+    <w:p>
+      <w:pPr>
+        <w:pStyle w:val="style0"/>
+        <w:numPr>
+          <w:ilvl w:val="0"/>
+          <w:numId w:val="16"/>
+        </w:numPr>
+      </w:pPr>
+      <w:r>
+        <w:rPr/>
+        <w:tab/>
+        <w:t>ICheck:</w:t>
+      </w:r>
+    </w:p>
+    <w:p>
+      <w:pPr>
+        <w:pStyle w:val="style0"/>
+        <w:numPr>
+          <w:ilvl w:val="0"/>
+          <w:numId w:val="16"/>
+        </w:numPr>
+      </w:pPr>
+      <w:r>
+        <w:rPr/>
+        <w:tab/>
+        <w:t xml:space="preserve">IMovable: </w:t>
+      </w:r>
+    </w:p>
+    <w:p>
+      <w:pPr>
+        <w:pStyle w:val="style0"/>
+        <w:numPr>
+          <w:ilvl w:val="0"/>
+          <w:numId w:val="16"/>
+        </w:numPr>
+      </w:pPr>
+      <w:r>
+        <w:rPr/>
+        <w:t>Attribútumok</w:t>
+      </w:r>
+    </w:p>
+    <w:p>
+      <w:pPr>
+        <w:pStyle w:val="style0"/>
+        <w:numPr>
+          <w:ilvl w:val="0"/>
+          <w:numId w:val="16"/>
+        </w:numPr>
+      </w:pPr>
+      <w:r>
+        <w:rPr/>
+        <w:tab/>
+        <w:t>bool isLoaded: megadja, hogy a hangya rendelkezik-e táplálékkal.</w:t>
+      </w:r>
+    </w:p>
+    <w:p>
+      <w:pPr>
+        <w:pStyle w:val="style0"/>
+        <w:numPr>
+          <w:ilvl w:val="0"/>
+          <w:numId w:val="16"/>
+        </w:numPr>
+      </w:pPr>
+      <w:r>
+        <w:rPr/>
+        <w:t>Metódusok</w:t>
+      </w:r>
+    </w:p>
+    <w:p>
+      <w:pPr>
+        <w:pStyle w:val="style0"/>
+        <w:numPr>
+          <w:ilvl w:val="0"/>
+          <w:numId w:val="16"/>
+        </w:numPr>
+      </w:pPr>
+      <w:r>
+        <w:rPr/>
+        <w:tab/>
+        <w:t>void pickFood(void): az élelem mezőről való felszedését, a megrakottság állapotának megváltoztatását megvalósító metódus.</w:t>
+      </w:r>
+    </w:p>
+    <w:p>
+      <w:pPr>
+        <w:pStyle w:val="style0"/>
+        <w:numPr>
+          <w:ilvl w:val="0"/>
+          <w:numId w:val="16"/>
+        </w:numPr>
+      </w:pPr>
+      <w:r>
+        <w:rPr/>
+        <w:tab/>
+        <w:t>void emitSmell(): a hangya szagkibocsátásáért felelős metódusa.</w:t>
+      </w:r>
+    </w:p>
+    <w:p>
+      <w:pPr>
+        <w:pStyle w:val="style0"/>
+      </w:pPr>
+      <w:r>
+        <w:rPr/>
+      </w:r>
+    </w:p>
+    <w:p>
+      <w:pPr>
+        <w:pStyle w:val="style0"/>
+      </w:pPr>
+      <w:r>
+        <w:rPr/>
+        <w:t>AntHill</w:t>
+      </w:r>
+    </w:p>
+    <w:p>
+      <w:pPr>
+        <w:pStyle w:val="style0"/>
+        <w:numPr>
+          <w:ilvl w:val="0"/>
+          <w:numId w:val="14"/>
+        </w:numPr>
+      </w:pPr>
+      <w:r>
+        <w:rPr/>
+        <w:t>Felelősség</w:t>
+      </w:r>
+    </w:p>
+    <w:p>
+      <w:pPr>
+        <w:pStyle w:val="style0"/>
+        <w:numPr>
+          <w:ilvl w:val="0"/>
+          <w:numId w:val="14"/>
+        </w:numPr>
+      </w:pPr>
+      <w:r>
+        <w:rPr/>
+        <w:tab/>
+        <w:t>Új hangyákat létrehozásáért, táplálékkal rendelkező hangyákat befogadásáért felelős osztály.</w:t>
+      </w:r>
+    </w:p>
+    <w:p>
+      <w:pPr>
+        <w:pStyle w:val="style0"/>
+        <w:numPr>
+          <w:ilvl w:val="0"/>
+          <w:numId w:val="14"/>
+        </w:numPr>
+      </w:pPr>
+      <w:r>
+        <w:rPr/>
+        <w:t>Ősosztályok</w:t>
+      </w:r>
+    </w:p>
+    <w:p>
+      <w:pPr>
+        <w:pStyle w:val="style0"/>
+        <w:numPr>
+          <w:ilvl w:val="0"/>
+          <w:numId w:val="14"/>
+        </w:numPr>
+      </w:pPr>
+      <w:r>
+        <w:rPr/>
+        <w:tab/>
+        <w:t>(Object-&gt;)Character</w:t>
+      </w:r>
+    </w:p>
+    <w:p>
+      <w:pPr>
+        <w:pStyle w:val="style0"/>
+        <w:numPr>
+          <w:ilvl w:val="0"/>
+          <w:numId w:val="14"/>
+        </w:numPr>
+      </w:pPr>
+      <w:r>
+        <w:rPr/>
+        <w:t>Interfészek</w:t>
+      </w:r>
+    </w:p>
+    <w:p>
+      <w:pPr>
+        <w:pStyle w:val="style0"/>
+        <w:numPr>
+          <w:ilvl w:val="0"/>
+          <w:numId w:val="14"/>
+        </w:numPr>
+      </w:pPr>
+      <w:r>
+        <w:rPr/>
+        <w:tab/>
+        <w:t>ICheck</w:t>
+      </w:r>
+    </w:p>
+    <w:p>
+      <w:pPr>
+        <w:pStyle w:val="style0"/>
+        <w:numPr>
+          <w:ilvl w:val="0"/>
+          <w:numId w:val="14"/>
+        </w:numPr>
+      </w:pPr>
+      <w:r>
+        <w:rPr/>
+        <w:t>Attribútumok</w:t>
+      </w:r>
+    </w:p>
+    <w:p>
+      <w:pPr>
+        <w:pStyle w:val="style0"/>
+        <w:numPr>
+          <w:ilvl w:val="0"/>
+          <w:numId w:val="14"/>
+        </w:numPr>
+      </w:pPr>
+      <w:r>
+        <w:rPr/>
+        <w:t>Metódusok</w:t>
+      </w:r>
+    </w:p>
+    <w:p>
+      <w:pPr>
+        <w:pStyle w:val="style0"/>
+        <w:numPr>
+          <w:ilvl w:val="0"/>
+          <w:numId w:val="14"/>
+        </w:numPr>
+      </w:pPr>
+      <w:r>
+        <w:rPr/>
+        <w:tab/>
+        <w:t>void CreateAnt(void): hangyák létrehozását megvalósító metódus.</w:t>
+      </w:r>
+    </w:p>
+    <w:p>
+      <w:pPr>
+        <w:pStyle w:val="style0"/>
+        <w:numPr>
+          <w:ilvl w:val="0"/>
+          <w:numId w:val="14"/>
+        </w:numPr>
+      </w:pPr>
+      <w:r>
+        <w:rPr/>
+        <w:tab/>
+        <w:t>void CollectAnts(): a környezetben lévő hangyák felderítése</w:t>
+      </w:r>
+    </w:p>
+    <w:p>
+      <w:pPr>
+        <w:pStyle w:val="style0"/>
+      </w:pPr>
+      <w:r>
+        <w:rPr/>
+      </w:r>
+    </w:p>
+    <w:p>
+      <w:pPr>
+        <w:pStyle w:val="style0"/>
+      </w:pPr>
+      <w:r>
+        <w:rPr/>
+        <w:t>AntKillerSpray</w:t>
+      </w:r>
+    </w:p>
+    <w:p>
+      <w:pPr>
+        <w:pStyle w:val="style0"/>
+        <w:numPr>
+          <w:ilvl w:val="0"/>
+          <w:numId w:val="3"/>
+        </w:numPr>
+      </w:pPr>
+      <w:r>
+        <w:rPr/>
+        <w:t>Felelősség</w:t>
+      </w:r>
+    </w:p>
+    <w:p>
+      <w:pPr>
+        <w:pStyle w:val="style0"/>
+        <w:numPr>
+          <w:ilvl w:val="0"/>
+          <w:numId w:val="3"/>
+        </w:numPr>
+      </w:pPr>
+      <w:r>
+        <w:rPr/>
+        <w:tab/>
+        <w:t>A megcélzott mezőben és környezetében a hangyák kiirtásáért felel.</w:t>
+      </w:r>
+    </w:p>
+    <w:p>
+      <w:pPr>
+        <w:pStyle w:val="style0"/>
+        <w:numPr>
+          <w:ilvl w:val="0"/>
+          <w:numId w:val="3"/>
+        </w:numPr>
+      </w:pPr>
+      <w:r>
+        <w:rPr/>
+        <w:t>Ősosztályok</w:t>
+      </w:r>
+    </w:p>
+    <w:p>
+      <w:pPr>
+        <w:pStyle w:val="style0"/>
+        <w:numPr>
+          <w:ilvl w:val="0"/>
+          <w:numId w:val="3"/>
+        </w:numPr>
+      </w:pPr>
+      <w:r>
+        <w:rPr/>
+        <w:tab/>
+        <w:t>(Object-&gt;)Spray</w:t>
+      </w:r>
+    </w:p>
+    <w:p>
+      <w:pPr>
+        <w:pStyle w:val="style0"/>
+        <w:numPr>
+          <w:ilvl w:val="0"/>
+          <w:numId w:val="3"/>
+        </w:numPr>
+      </w:pPr>
+      <w:r>
+        <w:rPr/>
+        <w:t>Interfészek</w:t>
+      </w:r>
+    </w:p>
+    <w:p>
+      <w:pPr>
+        <w:pStyle w:val="style0"/>
+        <w:numPr>
+          <w:ilvl w:val="0"/>
+          <w:numId w:val="3"/>
+        </w:numPr>
+      </w:pPr>
+      <w:r>
+        <w:rPr/>
+        <w:t>Attribútumok</w:t>
+      </w:r>
+    </w:p>
+    <w:p>
+      <w:pPr>
+        <w:pStyle w:val="style0"/>
+        <w:numPr>
+          <w:ilvl w:val="0"/>
+          <w:numId w:val="3"/>
+        </w:numPr>
+      </w:pPr>
+      <w:r>
+        <w:rPr/>
+        <w:t>Metódusok</w:t>
+      </w:r>
+    </w:p>
+    <w:p>
+      <w:pPr>
+        <w:pStyle w:val="style0"/>
+        <w:numPr>
+          <w:ilvl w:val="0"/>
+          <w:numId w:val="3"/>
+        </w:numPr>
+      </w:pPr>
+      <w:r>
+        <w:rPr/>
+        <w:tab/>
+        <w:t>void use(int x, int y): az x és y koordinátákkal megjelölt mezőben és környezetében elpusztítja a hangyákat.</w:t>
+      </w:r>
+    </w:p>
+    <w:p>
+      <w:pPr>
+        <w:pStyle w:val="style0"/>
+      </w:pPr>
+      <w:r>
+        <w:rPr/>
+      </w:r>
+    </w:p>
+    <w:p>
+      <w:pPr>
+        <w:pStyle w:val="style0"/>
+      </w:pPr>
+      <w:r>
+        <w:rPr/>
+        <w:t>Antlion</w:t>
+      </w:r>
+    </w:p>
+    <w:p>
+      <w:pPr>
+        <w:pStyle w:val="style0"/>
+        <w:numPr>
+          <w:ilvl w:val="0"/>
+          <w:numId w:val="8"/>
+        </w:numPr>
+      </w:pPr>
+      <w:r>
+        <w:rPr/>
+        <w:t>Felelősség</w:t>
+      </w:r>
+    </w:p>
+    <w:p>
+      <w:pPr>
+        <w:pStyle w:val="style0"/>
+        <w:numPr>
+          <w:ilvl w:val="0"/>
+          <w:numId w:val="8"/>
+        </w:numPr>
+      </w:pPr>
+      <w:r>
+        <w:rPr/>
+        <w:tab/>
+        <w:t>A hangyaleső viselkedését leíró osztály.</w:t>
+      </w:r>
+    </w:p>
+    <w:p>
+      <w:pPr>
+        <w:pStyle w:val="style0"/>
+        <w:numPr>
+          <w:ilvl w:val="0"/>
+          <w:numId w:val="8"/>
+        </w:numPr>
+      </w:pPr>
+      <w:r>
+        <w:rPr/>
+        <w:t>Ősosztályok</w:t>
+      </w:r>
+    </w:p>
+    <w:p>
+      <w:pPr>
+        <w:pStyle w:val="style0"/>
+        <w:numPr>
+          <w:ilvl w:val="0"/>
+          <w:numId w:val="8"/>
+        </w:numPr>
+      </w:pPr>
+      <w:r>
+        <w:rPr/>
+        <w:tab/>
+        <w:t>(Object-&gt;)Character</w:t>
+      </w:r>
+    </w:p>
+    <w:p>
+      <w:pPr>
+        <w:pStyle w:val="style0"/>
+        <w:numPr>
+          <w:ilvl w:val="0"/>
+          <w:numId w:val="8"/>
+        </w:numPr>
+      </w:pPr>
+      <w:r>
+        <w:rPr/>
+        <w:t>Interfészek</w:t>
+      </w:r>
+    </w:p>
+    <w:p>
+      <w:pPr>
+        <w:pStyle w:val="style0"/>
+        <w:numPr>
+          <w:ilvl w:val="0"/>
+          <w:numId w:val="8"/>
+        </w:numPr>
+      </w:pPr>
+      <w:r>
+        <w:rPr/>
+        <w:tab/>
+        <w:t>ICheck</w:t>
+      </w:r>
+    </w:p>
+    <w:p>
+      <w:pPr>
+        <w:pStyle w:val="style0"/>
+        <w:numPr>
+          <w:ilvl w:val="0"/>
+          <w:numId w:val="8"/>
+        </w:numPr>
+      </w:pPr>
+      <w:r>
+        <w:rPr/>
+        <w:t>Attribútumok</w:t>
+      </w:r>
+    </w:p>
+    <w:p>
+      <w:pPr>
+        <w:pStyle w:val="style0"/>
+        <w:numPr>
+          <w:ilvl w:val="0"/>
+          <w:numId w:val="8"/>
+        </w:numPr>
+      </w:pPr>
+      <w:r>
+        <w:rPr/>
+        <w:t>Metódusok</w:t>
+      </w:r>
+    </w:p>
+    <w:p>
+      <w:pPr>
+        <w:pStyle w:val="style0"/>
+        <w:numPr>
+          <w:ilvl w:val="0"/>
+          <w:numId w:val="8"/>
+        </w:numPr>
+      </w:pPr>
+      <w:r>
+        <w:rPr/>
+        <w:tab/>
+        <w:t>void wipeAnts(void): a mezőben esetlegesen található hangyák megsemmisítéséért felelős metódus.</w:t>
+      </w:r>
+    </w:p>
+    <w:p>
+      <w:pPr>
+        <w:pStyle w:val="style0"/>
+      </w:pPr>
+      <w:r>
+        <w:rPr/>
+      </w:r>
+    </w:p>
+    <w:p>
+      <w:pPr>
+        <w:pStyle w:val="style0"/>
+      </w:pPr>
+      <w:r>
+        <w:rPr/>
+        <w:t>Bush</w:t>
+      </w:r>
+    </w:p>
+    <w:p>
+      <w:pPr>
+        <w:pStyle w:val="style0"/>
+        <w:numPr>
+          <w:ilvl w:val="0"/>
+          <w:numId w:val="10"/>
+        </w:numPr>
+      </w:pPr>
+      <w:r>
+        <w:rPr/>
+        <w:t>Felelősség</w:t>
+      </w:r>
+    </w:p>
+    <w:p>
+      <w:pPr>
+        <w:pStyle w:val="style0"/>
+        <w:numPr>
+          <w:ilvl w:val="0"/>
+          <w:numId w:val="10"/>
+        </w:numPr>
+      </w:pPr>
+      <w:r>
+        <w:rPr/>
+        <w:tab/>
+        <w:t>Bokrot reprezentáló osztály.</w:t>
+      </w:r>
+    </w:p>
+    <w:p>
+      <w:pPr>
+        <w:pStyle w:val="style0"/>
+        <w:numPr>
+          <w:ilvl w:val="0"/>
+          <w:numId w:val="10"/>
+        </w:numPr>
+      </w:pPr>
+      <w:r>
+        <w:rPr/>
+        <w:t>Ősosztályok</w:t>
+      </w:r>
+    </w:p>
+    <w:p>
+      <w:pPr>
+        <w:pStyle w:val="style0"/>
+        <w:numPr>
+          <w:ilvl w:val="0"/>
+          <w:numId w:val="10"/>
+        </w:numPr>
+      </w:pPr>
+      <w:r>
+        <w:rPr/>
+        <w:tab/>
+        <w:t>(Object-&gt;)Character-&gt;Obstacle</w:t>
+      </w:r>
+    </w:p>
+    <w:p>
+      <w:pPr>
+        <w:pStyle w:val="style0"/>
+        <w:numPr>
+          <w:ilvl w:val="0"/>
+          <w:numId w:val="10"/>
+        </w:numPr>
+      </w:pPr>
+      <w:r>
+        <w:rPr/>
+        <w:t>Interfészek</w:t>
+      </w:r>
+    </w:p>
+    <w:p>
+      <w:pPr>
+        <w:pStyle w:val="style0"/>
+        <w:numPr>
+          <w:ilvl w:val="0"/>
+          <w:numId w:val="10"/>
+        </w:numPr>
+      </w:pPr>
+      <w:r>
+        <w:rPr/>
+        <w:t>Attribútumok</w:t>
+      </w:r>
+    </w:p>
+    <w:p>
+      <w:pPr>
+        <w:pStyle w:val="style0"/>
+        <w:numPr>
+          <w:ilvl w:val="0"/>
+          <w:numId w:val="10"/>
+        </w:numPr>
+      </w:pPr>
+      <w:r>
+        <w:rPr/>
+        <w:t>Metódusok</w:t>
+      </w:r>
+    </w:p>
+    <w:p>
+      <w:pPr>
+        <w:pStyle w:val="style0"/>
+      </w:pPr>
+      <w:r>
+        <w:rPr/>
+      </w:r>
+    </w:p>
+    <w:p>
+      <w:pPr>
+        <w:pStyle w:val="style0"/>
+      </w:pPr>
+      <w:r>
+        <w:rPr/>
+        <w:t>Cell</w:t>
+      </w:r>
+    </w:p>
+    <w:p>
+      <w:pPr>
+        <w:pStyle w:val="style0"/>
+        <w:numPr>
+          <w:ilvl w:val="0"/>
+          <w:numId w:val="6"/>
+        </w:numPr>
+      </w:pPr>
+      <w:r>
+        <w:rPr/>
+        <w:t>Felelősség</w:t>
+      </w:r>
+    </w:p>
+    <w:p>
+      <w:pPr>
+        <w:pStyle w:val="style0"/>
+        <w:numPr>
+          <w:ilvl w:val="0"/>
+          <w:numId w:val="6"/>
+        </w:numPr>
+      </w:pPr>
+      <w:r>
+        <w:rPr/>
+        <w:tab/>
+        <w:t>A szereplők tárolásáért, és a köztük zajló interakciók lebonyolításáért felelős osztály.</w:t>
+      </w:r>
+    </w:p>
+    <w:p>
+      <w:pPr>
+        <w:pStyle w:val="style0"/>
+        <w:numPr>
+          <w:ilvl w:val="0"/>
+          <w:numId w:val="6"/>
+        </w:numPr>
+      </w:pPr>
+      <w:r>
+        <w:rPr/>
+        <w:t>Ősosztályok</w:t>
+      </w:r>
+    </w:p>
+    <w:p>
+      <w:pPr>
+        <w:pStyle w:val="style0"/>
+        <w:numPr>
+          <w:ilvl w:val="0"/>
+          <w:numId w:val="6"/>
         </w:numPr>
       </w:pPr>
       <w:r>
@@ -70,7 +774,7 @@
         <w:pStyle w:val="style0"/>
         <w:numPr>
           <w:ilvl w:val="0"/>
-          <w:numId w:val="13"/>
+          <w:numId w:val="6"/>
         </w:numPr>
       </w:pPr>
       <w:r>
@@ -83,7 +787,7 @@
         <w:pStyle w:val="style0"/>
         <w:numPr>
           <w:ilvl w:val="0"/>
-          <w:numId w:val="13"/>
+          <w:numId w:val="6"/>
         </w:numPr>
       </w:pPr>
       <w:r>
@@ -96,32 +800,126 @@
         <w:pStyle w:val="style0"/>
         <w:numPr>
           <w:ilvl w:val="0"/>
-          <w:numId w:val="13"/>
-        </w:numPr>
-      </w:pPr>
-      <w:r>
-        <w:rPr/>
-        <w:tab/>
-        <w:t>AntKillerSpray aks: hangyaölő-spray.</w:t>
-      </w:r>
-    </w:p>
-    <w:p>
-      <w:pPr>
-        <w:pStyle w:val="style0"/>
-        <w:numPr>
-          <w:ilvl w:val="0"/>
-          <w:numId w:val="13"/>
-        </w:numPr>
-      </w:pPr>
-      <w:r>
-        <w:rPr/>
-        <w:tab/>
-        <w:t>SmellNeutralizerSpray: sns: hangyaszagsemlegesítő-spray.</w:t>
-      </w:r>
-    </w:p>
-    <w:p>
-      <w:pPr>
-        <w:pStyle w:val="style0"/>
+          <w:numId w:val="6"/>
+        </w:numPr>
+      </w:pPr>
+      <w:r>
+        <w:rPr/>
+        <w:tab/>
+      </w:r>
+      <w:r>
+        <w:rPr/>
+        <w:t>ArrayList&lt;Ant&gt; ants: a mezőn található hangyák listája</w:t>
+      </w:r>
+    </w:p>
+    <w:p>
+      <w:pPr>
+        <w:pStyle w:val="style0"/>
+        <w:numPr>
+          <w:ilvl w:val="0"/>
+          <w:numId w:val="6"/>
+        </w:numPr>
+      </w:pPr>
+      <w:r>
+        <w:rPr/>
+        <w:tab/>
+        <w:t>ArrayList&lt;AntHill&gt; anthills: a mezőn található hangyalesők listája.</w:t>
+      </w:r>
+    </w:p>
+    <w:p>
+      <w:pPr>
+        <w:pStyle w:val="style0"/>
+        <w:numPr>
+          <w:ilvl w:val="0"/>
+          <w:numId w:val="6"/>
+        </w:numPr>
+      </w:pPr>
+      <w:r>
+        <w:rPr/>
+        <w:tab/>
+        <w:t>ArrayList&lt;Antlion&gt; antlions: a mezőn található hangyalesők listája.</w:t>
+      </w:r>
+    </w:p>
+    <w:p>
+      <w:pPr>
+        <w:pStyle w:val="style0"/>
+        <w:numPr>
+          <w:ilvl w:val="0"/>
+          <w:numId w:val="6"/>
+        </w:numPr>
+      </w:pPr>
+      <w:r>
+        <w:rPr/>
+        <w:tab/>
+        <w:t>ArrayList&lt;Echidna&gt; echidnas: a mezőn található hangyászsünök listája.</w:t>
+      </w:r>
+    </w:p>
+    <w:p>
+      <w:pPr>
+        <w:pStyle w:val="style0"/>
+        <w:numPr>
+          <w:ilvl w:val="0"/>
+          <w:numId w:val="6"/>
+        </w:numPr>
+      </w:pPr>
+      <w:r>
+        <w:rPr/>
+        <w:tab/>
+        <w:t>ArrayList&lt;Food&gt; food: a mezőn található élelmek listája.</w:t>
+      </w:r>
+    </w:p>
+    <w:p>
+      <w:pPr>
+        <w:pStyle w:val="style0"/>
+        <w:numPr>
+          <w:ilvl w:val="0"/>
+          <w:numId w:val="6"/>
+        </w:numPr>
+      </w:pPr>
+      <w:r>
+        <w:rPr/>
+        <w:tab/>
+        <w:t>ArrayList&lt;Obstacle&gt; obstacles: a mezőn található akadályok listája.</w:t>
+      </w:r>
+    </w:p>
+    <w:p>
+      <w:pPr>
+        <w:pStyle w:val="style0"/>
+        <w:numPr>
+          <w:ilvl w:val="0"/>
+          <w:numId w:val="6"/>
+        </w:numPr>
+      </w:pPr>
+      <w:r>
+        <w:rPr/>
+        <w:tab/>
+      </w:r>
+      <w:r>
+        <w:rPr/>
+        <w:t>int antSmell: a hangyaszagok intenzitásának tárolására szolgáló változó.</w:t>
+      </w:r>
+    </w:p>
+    <w:p>
+      <w:pPr>
+        <w:pStyle w:val="style0"/>
+        <w:numPr>
+          <w:ilvl w:val="0"/>
+          <w:numId w:val="6"/>
+        </w:numPr>
+      </w:pPr>
+      <w:r>
+        <w:rPr/>
+        <w:tab/>
+        <w:t>int foodSmell: az élelem szagának intenzitásának tárolására szolgáló változó.</w:t>
+      </w:r>
+    </w:p>
+    <w:p>
+      <w:pPr>
+        <w:pStyle w:val="style0"/>
+        <w:numPr>
+          <w:ilvl w:val="0"/>
+          <w:numId w:val="6"/>
+        </w:numPr>
       </w:pPr>
       <w:r>
         <w:rPr/>
@@ -131,1360 +929,6 @@
     <w:p>
       <w:pPr>
         <w:pStyle w:val="style0"/>
-      </w:pPr>
-      <w:r>
-        <w:rPr/>
-      </w:r>
-    </w:p>
-    <w:p>
-      <w:pPr>
-        <w:pStyle w:val="style0"/>
-      </w:pPr>
-      <w:r>
-        <w:rPr/>
-        <w:t>Character</w:t>
-      </w:r>
-    </w:p>
-    <w:p>
-      <w:pPr>
-        <w:pStyle w:val="style0"/>
-        <w:numPr>
-          <w:ilvl w:val="0"/>
-          <w:numId w:val="13"/>
-        </w:numPr>
-      </w:pPr>
-      <w:r>
-        <w:rPr/>
-        <w:t>Felelősség</w:t>
-      </w:r>
-    </w:p>
-    <w:p>
-      <w:pPr>
-        <w:pStyle w:val="style0"/>
-        <w:numPr>
-          <w:ilvl w:val="0"/>
-          <w:numId w:val="13"/>
-        </w:numPr>
-      </w:pPr>
-      <w:r>
-        <w:rPr/>
-        <w:tab/>
-        <w:t>A szereplők helyzetét tároló absztrakt osztály.</w:t>
-      </w:r>
-    </w:p>
-    <w:p>
-      <w:pPr>
-        <w:pStyle w:val="style0"/>
-        <w:numPr>
-          <w:ilvl w:val="0"/>
-          <w:numId w:val="13"/>
-        </w:numPr>
-      </w:pPr>
-      <w:r>
-        <w:rPr/>
-        <w:t>Ősosztályok</w:t>
-      </w:r>
-    </w:p>
-    <w:p>
-      <w:pPr>
-        <w:pStyle w:val="style0"/>
-        <w:numPr>
-          <w:ilvl w:val="0"/>
-          <w:numId w:val="13"/>
-        </w:numPr>
-      </w:pPr>
-      <w:r>
-        <w:rPr/>
-        <w:tab/>
-        <w:t>(Object)</w:t>
-      </w:r>
-    </w:p>
-    <w:p>
-      <w:pPr>
-        <w:pStyle w:val="style0"/>
-        <w:numPr>
-          <w:ilvl w:val="0"/>
-          <w:numId w:val="13"/>
-        </w:numPr>
-      </w:pPr>
-      <w:r>
-        <w:rPr/>
-        <w:t>Interfészek</w:t>
-      </w:r>
-    </w:p>
-    <w:p>
-      <w:pPr>
-        <w:pStyle w:val="style0"/>
-        <w:numPr>
-          <w:ilvl w:val="0"/>
-          <w:numId w:val="13"/>
-        </w:numPr>
-      </w:pPr>
-      <w:r>
-        <w:rPr/>
-        <w:t>Attribútumok</w:t>
-      </w:r>
-    </w:p>
-    <w:p>
-      <w:pPr>
-        <w:pStyle w:val="style0"/>
-        <w:numPr>
-          <w:ilvl w:val="0"/>
-          <w:numId w:val="13"/>
-        </w:numPr>
-      </w:pPr>
-      <w:r>
-        <w:rPr/>
-        <w:tab/>
-        <w:t>Cell location: a szereplő helyzete</w:t>
-      </w:r>
-    </w:p>
-    <w:p>
-      <w:pPr>
-        <w:pStyle w:val="style0"/>
-        <w:numPr>
-          <w:ilvl w:val="0"/>
-          <w:numId w:val="13"/>
-        </w:numPr>
-      </w:pPr>
-      <w:r>
-        <w:rPr/>
-        <w:t>Metódusok</w:t>
-      </w:r>
-    </w:p>
-    <w:p>
-      <w:pPr>
-        <w:pStyle w:val="style0"/>
-      </w:pPr>
-      <w:r>
-        <w:rPr/>
-      </w:r>
-    </w:p>
-    <w:p>
-      <w:pPr>
-        <w:pStyle w:val="style0"/>
-      </w:pPr>
-      <w:r>
-        <w:rPr/>
-        <w:t>Ant</w:t>
-      </w:r>
-    </w:p>
-    <w:p>
-      <w:pPr>
-        <w:pStyle w:val="style0"/>
-        <w:numPr>
-          <w:ilvl w:val="0"/>
-          <w:numId w:val="16"/>
-        </w:numPr>
-      </w:pPr>
-      <w:r>
-        <w:rPr/>
-        <w:t>Felelősség</w:t>
-      </w:r>
-    </w:p>
-    <w:p>
-      <w:pPr>
-        <w:pStyle w:val="style0"/>
-        <w:numPr>
-          <w:ilvl w:val="0"/>
-          <w:numId w:val="16"/>
-        </w:numPr>
-      </w:pPr>
-      <w:r>
-        <w:rPr/>
-        <w:tab/>
-        <w:t>A hangya mozgását, szagkibocsátását, élelemmel való viszonyát meghatározó osztály.</w:t>
-      </w:r>
-    </w:p>
-    <w:p>
-      <w:pPr>
-        <w:pStyle w:val="style0"/>
-        <w:numPr>
-          <w:ilvl w:val="0"/>
-          <w:numId w:val="16"/>
-        </w:numPr>
-      </w:pPr>
-      <w:r>
-        <w:rPr/>
-        <w:t>Ősosztályok</w:t>
-      </w:r>
-    </w:p>
-    <w:p>
-      <w:pPr>
-        <w:pStyle w:val="style0"/>
-        <w:numPr>
-          <w:ilvl w:val="0"/>
-          <w:numId w:val="16"/>
-        </w:numPr>
-      </w:pPr>
-      <w:r>
-        <w:rPr/>
-        <w:tab/>
-        <w:t>(Object-&gt;)Character</w:t>
-      </w:r>
-    </w:p>
-    <w:p>
-      <w:pPr>
-        <w:pStyle w:val="style0"/>
-        <w:numPr>
-          <w:ilvl w:val="0"/>
-          <w:numId w:val="16"/>
-        </w:numPr>
-      </w:pPr>
-      <w:r>
-        <w:rPr/>
-        <w:t>Interfészek</w:t>
-      </w:r>
-    </w:p>
-    <w:p>
-      <w:pPr>
-        <w:pStyle w:val="style0"/>
-        <w:numPr>
-          <w:ilvl w:val="0"/>
-          <w:numId w:val="16"/>
-        </w:numPr>
-      </w:pPr>
-      <w:r>
-        <w:rPr/>
-        <w:tab/>
-        <w:t>ICheck: a mezőn található szereplők lekérdezését megvalósító interfész.</w:t>
-      </w:r>
-    </w:p>
-    <w:p>
-      <w:pPr>
-        <w:pStyle w:val="style0"/>
-        <w:numPr>
-          <w:ilvl w:val="0"/>
-          <w:numId w:val="16"/>
-        </w:numPr>
-      </w:pPr>
-      <w:r>
-        <w:rPr/>
-        <w:tab/>
-        <w:t xml:space="preserve">IMovable: a karakterek mozgatását megvalósító interfész. </w:t>
-      </w:r>
-    </w:p>
-    <w:p>
-      <w:pPr>
-        <w:pStyle w:val="style0"/>
-        <w:numPr>
-          <w:ilvl w:val="0"/>
-          <w:numId w:val="16"/>
-        </w:numPr>
-      </w:pPr>
-      <w:r>
-        <w:rPr/>
-        <w:t>Attribútumok</w:t>
-      </w:r>
-    </w:p>
-    <w:p>
-      <w:pPr>
-        <w:pStyle w:val="style0"/>
-        <w:numPr>
-          <w:ilvl w:val="0"/>
-          <w:numId w:val="16"/>
-        </w:numPr>
-      </w:pPr>
-      <w:r>
-        <w:rPr/>
-        <w:tab/>
-        <w:t>bool isLoaded: megadja, hogy a hangya rendelkezik-e táplálékkal.</w:t>
-      </w:r>
-    </w:p>
-    <w:p>
-      <w:pPr>
-        <w:pStyle w:val="style0"/>
-        <w:numPr>
-          <w:ilvl w:val="0"/>
-          <w:numId w:val="16"/>
-        </w:numPr>
-      </w:pPr>
-      <w:r>
-        <w:rPr/>
-        <w:t>Metódusok</w:t>
-      </w:r>
-    </w:p>
-    <w:p>
-      <w:pPr>
-        <w:pStyle w:val="style0"/>
-        <w:numPr>
-          <w:ilvl w:val="0"/>
-          <w:numId w:val="16"/>
-        </w:numPr>
-      </w:pPr>
-      <w:r>
-        <w:rPr/>
-        <w:tab/>
-        <w:t>void pickFood(void): az élelem mezőről való felszedését, a megrakottság állapotának megváltoztatását megvalósító metódus.</w:t>
-      </w:r>
-    </w:p>
-    <w:p>
-      <w:pPr>
-        <w:pStyle w:val="style0"/>
-        <w:numPr>
-          <w:ilvl w:val="0"/>
-          <w:numId w:val="16"/>
-        </w:numPr>
-      </w:pPr>
-      <w:r>
-        <w:rPr/>
-        <w:tab/>
-        <w:t xml:space="preserve">void emitSmell(): </w:t>
-      </w:r>
-      <w:bookmarkStart w:id="0" w:name="__DdeLink__295_1200383981"/>
-      <w:bookmarkEnd w:id="0"/>
-      <w:r>
-        <w:rPr/>
-        <w:t>a hangya szagkibocsátásáért felelős metódusa.</w:t>
-      </w:r>
-    </w:p>
-    <w:p>
-      <w:pPr>
-        <w:pStyle w:val="style0"/>
-        <w:numPr>
-          <w:ilvl w:val="0"/>
-          <w:numId w:val="16"/>
-        </w:numPr>
-      </w:pPr>
-      <w:r>
-        <w:rPr/>
-        <w:tab/>
-        <w:t>void getMys</w:t>
-      </w:r>
-    </w:p>
-    <w:p>
-      <w:pPr>
-        <w:pStyle w:val="style0"/>
-      </w:pPr>
-      <w:r>
-        <w:rPr/>
-      </w:r>
-    </w:p>
-    <w:p>
-      <w:pPr>
-        <w:pStyle w:val="style0"/>
-      </w:pPr>
-      <w:r>
-        <w:rPr/>
-        <w:t>Echidna</w:t>
-      </w:r>
-    </w:p>
-    <w:p>
-      <w:pPr>
-        <w:pStyle w:val="style0"/>
-        <w:numPr>
-          <w:ilvl w:val="0"/>
-          <w:numId w:val="15"/>
-        </w:numPr>
-      </w:pPr>
-      <w:r>
-        <w:rPr/>
-        <w:t>Felelősség</w:t>
-      </w:r>
-    </w:p>
-    <w:p>
-      <w:pPr>
-        <w:pStyle w:val="style0"/>
-        <w:numPr>
-          <w:ilvl w:val="0"/>
-          <w:numId w:val="15"/>
-        </w:numPr>
-      </w:pPr>
-      <w:r>
-        <w:rPr/>
-        <w:tab/>
-        <w:t xml:space="preserve"> A hangyászsün mozgását, hangyákkal való viszonyát meghatározó osztály.</w:t>
-      </w:r>
-    </w:p>
-    <w:p>
-      <w:pPr>
-        <w:pStyle w:val="style0"/>
-        <w:numPr>
-          <w:ilvl w:val="0"/>
-          <w:numId w:val="15"/>
-        </w:numPr>
-      </w:pPr>
-      <w:r>
-        <w:rPr/>
-        <w:t>Ősosztályok</w:t>
-      </w:r>
-    </w:p>
-    <w:p>
-      <w:pPr>
-        <w:pStyle w:val="style0"/>
-        <w:numPr>
-          <w:ilvl w:val="0"/>
-          <w:numId w:val="15"/>
-        </w:numPr>
-      </w:pPr>
-      <w:r>
-        <w:rPr/>
-        <w:tab/>
-        <w:t>(Object-&gt;)Character</w:t>
-      </w:r>
-    </w:p>
-    <w:p>
-      <w:pPr>
-        <w:pStyle w:val="style0"/>
-        <w:numPr>
-          <w:ilvl w:val="0"/>
-          <w:numId w:val="15"/>
-        </w:numPr>
-      </w:pPr>
-      <w:r>
-        <w:rPr/>
-        <w:t>Interfészek</w:t>
-      </w:r>
-    </w:p>
-    <w:p>
-      <w:pPr>
-        <w:pStyle w:val="style0"/>
-        <w:numPr>
-          <w:ilvl w:val="0"/>
-          <w:numId w:val="15"/>
-        </w:numPr>
-      </w:pPr>
-      <w:r>
-        <w:rPr/>
-        <w:tab/>
-        <w:t>ICheck</w:t>
-      </w:r>
-    </w:p>
-    <w:p>
-      <w:pPr>
-        <w:pStyle w:val="style0"/>
-        <w:numPr>
-          <w:ilvl w:val="0"/>
-          <w:numId w:val="15"/>
-        </w:numPr>
-      </w:pPr>
-      <w:r>
-        <w:rPr/>
-        <w:tab/>
-        <w:t>IMovable</w:t>
-      </w:r>
-    </w:p>
-    <w:p>
-      <w:pPr>
-        <w:pStyle w:val="style0"/>
-        <w:numPr>
-          <w:ilvl w:val="0"/>
-          <w:numId w:val="15"/>
-        </w:numPr>
-      </w:pPr>
-      <w:r>
-        <w:rPr/>
-        <w:t>Attribútumok</w:t>
-      </w:r>
-    </w:p>
-    <w:p>
-      <w:pPr>
-        <w:pStyle w:val="style0"/>
-        <w:numPr>
-          <w:ilvl w:val="0"/>
-          <w:numId w:val="15"/>
-        </w:numPr>
-      </w:pPr>
-      <w:r>
-        <w:rPr/>
-        <w:tab/>
-        <w:t>int hunger: a hangyászsün éhségszintjét leíró változó.</w:t>
-      </w:r>
-    </w:p>
-    <w:p>
-      <w:pPr>
-        <w:pStyle w:val="style0"/>
-        <w:numPr>
-          <w:ilvl w:val="0"/>
-          <w:numId w:val="15"/>
-        </w:numPr>
-      </w:pPr>
-      <w:r>
-        <w:rPr/>
-        <w:t>Metódusok</w:t>
-      </w:r>
-    </w:p>
-    <w:p>
-      <w:pPr>
-        <w:pStyle w:val="style0"/>
-        <w:numPr>
-          <w:ilvl w:val="0"/>
-          <w:numId w:val="15"/>
-        </w:numPr>
-      </w:pPr>
-      <w:r>
-        <w:rPr/>
-        <w:tab/>
-        <w:t>void wipeAnts(void): a mezőben esetlegesen található hangyák megsemmisítéséért, a hangyászsün éhségszintjének megváltoztatásáért felelős metódus.</w:t>
-      </w:r>
-    </w:p>
-    <w:p>
-      <w:pPr>
-        <w:pStyle w:val="style0"/>
-      </w:pPr>
-      <w:r>
-        <w:rPr/>
-      </w:r>
-    </w:p>
-    <w:p>
-      <w:pPr>
-        <w:pStyle w:val="style0"/>
-      </w:pPr>
-      <w:r>
-        <w:rPr/>
-        <w:t>Obstacle</w:t>
-      </w:r>
-    </w:p>
-    <w:p>
-      <w:pPr>
-        <w:pStyle w:val="style0"/>
-        <w:numPr>
-          <w:ilvl w:val="0"/>
-          <w:numId w:val="12"/>
-        </w:numPr>
-      </w:pPr>
-      <w:r>
-        <w:rPr/>
-        <w:t>Felelősség</w:t>
-      </w:r>
-    </w:p>
-    <w:p>
-      <w:pPr>
-        <w:pStyle w:val="style0"/>
-        <w:numPr>
-          <w:ilvl w:val="0"/>
-          <w:numId w:val="12"/>
-        </w:numPr>
-      </w:pPr>
-      <w:r>
-        <w:rPr/>
-        <w:tab/>
-        <w:t xml:space="preserve"> Akadályokat reprezentáló absztrakt ősosztály.</w:t>
-      </w:r>
-    </w:p>
-    <w:p>
-      <w:pPr>
-        <w:pStyle w:val="style0"/>
-        <w:numPr>
-          <w:ilvl w:val="0"/>
-          <w:numId w:val="12"/>
-        </w:numPr>
-      </w:pPr>
-      <w:r>
-        <w:rPr/>
-        <w:t>Ősosztályok</w:t>
-      </w:r>
-    </w:p>
-    <w:p>
-      <w:pPr>
-        <w:pStyle w:val="style0"/>
-        <w:numPr>
-          <w:ilvl w:val="0"/>
-          <w:numId w:val="12"/>
-        </w:numPr>
-      </w:pPr>
-      <w:r>
-        <w:rPr/>
-        <w:tab/>
-        <w:t>(Object-&gt;)Character</w:t>
-      </w:r>
-    </w:p>
-    <w:p>
-      <w:pPr>
-        <w:pStyle w:val="style0"/>
-        <w:numPr>
-          <w:ilvl w:val="0"/>
-          <w:numId w:val="12"/>
-        </w:numPr>
-      </w:pPr>
-      <w:r>
-        <w:rPr/>
-        <w:t>Interfészek</w:t>
-      </w:r>
-    </w:p>
-    <w:p>
-      <w:pPr>
-        <w:pStyle w:val="style0"/>
-        <w:numPr>
-          <w:ilvl w:val="0"/>
-          <w:numId w:val="12"/>
-        </w:numPr>
-      </w:pPr>
-      <w:r>
-        <w:rPr/>
-        <w:t>Attribútumok</w:t>
-      </w:r>
-    </w:p>
-    <w:p>
-      <w:pPr>
-        <w:pStyle w:val="style0"/>
-        <w:numPr>
-          <w:ilvl w:val="0"/>
-          <w:numId w:val="12"/>
-        </w:numPr>
-      </w:pPr>
-      <w:r>
-        <w:rPr/>
-        <w:t>Metódusok</w:t>
-      </w:r>
-    </w:p>
-    <w:p>
-      <w:pPr>
-        <w:pStyle w:val="style0"/>
-      </w:pPr>
-      <w:r>
-        <w:rPr/>
-      </w:r>
-    </w:p>
-    <w:p>
-      <w:pPr>
-        <w:pStyle w:val="style0"/>
-      </w:pPr>
-      <w:r>
-        <w:rPr/>
-        <w:t>Pebble</w:t>
-      </w:r>
-    </w:p>
-    <w:p>
-      <w:pPr>
-        <w:pStyle w:val="style0"/>
-        <w:numPr>
-          <w:ilvl w:val="0"/>
-          <w:numId w:val="11"/>
-        </w:numPr>
-      </w:pPr>
-      <w:r>
-        <w:rPr/>
-        <w:t>Felelősség</w:t>
-      </w:r>
-    </w:p>
-    <w:p>
-      <w:pPr>
-        <w:pStyle w:val="style0"/>
-        <w:numPr>
-          <w:ilvl w:val="0"/>
-          <w:numId w:val="11"/>
-        </w:numPr>
-      </w:pPr>
-      <w:r>
-        <w:rPr/>
-        <w:tab/>
-        <w:t>Kavicsot reprezentáló osztály.</w:t>
-      </w:r>
-    </w:p>
-    <w:p>
-      <w:pPr>
-        <w:pStyle w:val="style0"/>
-        <w:numPr>
-          <w:ilvl w:val="0"/>
-          <w:numId w:val="11"/>
-        </w:numPr>
-      </w:pPr>
-      <w:r>
-        <w:rPr/>
-        <w:t>Ősosztályok</w:t>
-      </w:r>
-    </w:p>
-    <w:p>
-      <w:pPr>
-        <w:pStyle w:val="style0"/>
-        <w:numPr>
-          <w:ilvl w:val="0"/>
-          <w:numId w:val="11"/>
-        </w:numPr>
-      </w:pPr>
-      <w:r>
-        <w:rPr/>
-        <w:tab/>
-        <w:t>(Object-&gt;)Character-&gt;Obstacle</w:t>
-      </w:r>
-    </w:p>
-    <w:p>
-      <w:pPr>
-        <w:pStyle w:val="style0"/>
-        <w:numPr>
-          <w:ilvl w:val="0"/>
-          <w:numId w:val="11"/>
-        </w:numPr>
-      </w:pPr>
-      <w:r>
-        <w:rPr/>
-        <w:t>Interfészek</w:t>
-      </w:r>
-    </w:p>
-    <w:p>
-      <w:pPr>
-        <w:pStyle w:val="style0"/>
-        <w:numPr>
-          <w:ilvl w:val="0"/>
-          <w:numId w:val="11"/>
-        </w:numPr>
-      </w:pPr>
-      <w:r>
-        <w:rPr/>
-        <w:t>Attribútumok</w:t>
-      </w:r>
-    </w:p>
-    <w:p>
-      <w:pPr>
-        <w:pStyle w:val="style0"/>
-        <w:numPr>
-          <w:ilvl w:val="0"/>
-          <w:numId w:val="11"/>
-        </w:numPr>
-      </w:pPr>
-      <w:r>
-        <w:rPr/>
-        <w:t>Metódusok</w:t>
-      </w:r>
-    </w:p>
-    <w:p>
-      <w:pPr>
-        <w:pStyle w:val="style0"/>
-      </w:pPr>
-      <w:r>
-        <w:rPr/>
-      </w:r>
-    </w:p>
-    <w:p>
-      <w:pPr>
-        <w:pStyle w:val="style0"/>
-      </w:pPr>
-      <w:r>
-        <w:rPr/>
-        <w:t>Bush</w:t>
-      </w:r>
-    </w:p>
-    <w:p>
-      <w:pPr>
-        <w:pStyle w:val="style0"/>
-        <w:numPr>
-          <w:ilvl w:val="0"/>
-          <w:numId w:val="10"/>
-        </w:numPr>
-      </w:pPr>
-      <w:r>
-        <w:rPr/>
-        <w:t>Felelősség</w:t>
-      </w:r>
-    </w:p>
-    <w:p>
-      <w:pPr>
-        <w:pStyle w:val="style0"/>
-        <w:numPr>
-          <w:ilvl w:val="0"/>
-          <w:numId w:val="10"/>
-        </w:numPr>
-      </w:pPr>
-      <w:r>
-        <w:rPr/>
-        <w:tab/>
-        <w:t>Bokrot reprezentáló osztály.</w:t>
-      </w:r>
-    </w:p>
-    <w:p>
-      <w:pPr>
-        <w:pStyle w:val="style0"/>
-        <w:numPr>
-          <w:ilvl w:val="0"/>
-          <w:numId w:val="10"/>
-        </w:numPr>
-      </w:pPr>
-      <w:r>
-        <w:rPr/>
-        <w:t>Ősosztályok</w:t>
-      </w:r>
-    </w:p>
-    <w:p>
-      <w:pPr>
-        <w:pStyle w:val="style0"/>
-        <w:numPr>
-          <w:ilvl w:val="0"/>
-          <w:numId w:val="10"/>
-        </w:numPr>
-      </w:pPr>
-      <w:r>
-        <w:rPr/>
-        <w:tab/>
-        <w:t>(Object-&gt;)Character-&gt;Obstacle</w:t>
-      </w:r>
-    </w:p>
-    <w:p>
-      <w:pPr>
-        <w:pStyle w:val="style0"/>
-        <w:numPr>
-          <w:ilvl w:val="0"/>
-          <w:numId w:val="10"/>
-        </w:numPr>
-      </w:pPr>
-      <w:r>
-        <w:rPr/>
-        <w:t>Interfészek</w:t>
-      </w:r>
-    </w:p>
-    <w:p>
-      <w:pPr>
-        <w:pStyle w:val="style0"/>
-        <w:numPr>
-          <w:ilvl w:val="0"/>
-          <w:numId w:val="10"/>
-        </w:numPr>
-      </w:pPr>
-      <w:r>
-        <w:rPr/>
-        <w:t>Attribútumok</w:t>
-      </w:r>
-    </w:p>
-    <w:p>
-      <w:pPr>
-        <w:pStyle w:val="style0"/>
-        <w:numPr>
-          <w:ilvl w:val="0"/>
-          <w:numId w:val="10"/>
-        </w:numPr>
-      </w:pPr>
-      <w:r>
-        <w:rPr/>
-        <w:t>Metódusok</w:t>
-      </w:r>
-    </w:p>
-    <w:p>
-      <w:pPr>
-        <w:pStyle w:val="style0"/>
-      </w:pPr>
-      <w:r>
-        <w:rPr/>
-      </w:r>
-    </w:p>
-    <w:p>
-      <w:pPr>
-        <w:pStyle w:val="style0"/>
-      </w:pPr>
-      <w:r>
-        <w:rPr/>
-        <w:t>Puddle</w:t>
-      </w:r>
-    </w:p>
-    <w:p>
-      <w:pPr>
-        <w:pStyle w:val="style0"/>
-        <w:numPr>
-          <w:ilvl w:val="0"/>
-          <w:numId w:val="9"/>
-        </w:numPr>
-      </w:pPr>
-      <w:r>
-        <w:rPr/>
-        <w:t>Felelősség</w:t>
-      </w:r>
-    </w:p>
-    <w:p>
-      <w:pPr>
-        <w:pStyle w:val="style0"/>
-        <w:numPr>
-          <w:ilvl w:val="0"/>
-          <w:numId w:val="9"/>
-        </w:numPr>
-      </w:pPr>
-      <w:r>
-        <w:rPr/>
-        <w:tab/>
-        <w:t>Tócsát reprezentáló osztály.</w:t>
-      </w:r>
-    </w:p>
-    <w:p>
-      <w:pPr>
-        <w:pStyle w:val="style0"/>
-        <w:numPr>
-          <w:ilvl w:val="0"/>
-          <w:numId w:val="9"/>
-        </w:numPr>
-      </w:pPr>
-      <w:r>
-        <w:rPr/>
-        <w:t>Ősosztályok</w:t>
-      </w:r>
-    </w:p>
-    <w:p>
-      <w:pPr>
-        <w:pStyle w:val="style0"/>
-        <w:numPr>
-          <w:ilvl w:val="0"/>
-          <w:numId w:val="9"/>
-        </w:numPr>
-      </w:pPr>
-      <w:r>
-        <w:rPr/>
-        <w:tab/>
-        <w:t>(Object-&gt;)Character-&gt;Obstacle</w:t>
-      </w:r>
-    </w:p>
-    <w:p>
-      <w:pPr>
-        <w:pStyle w:val="style0"/>
-        <w:numPr>
-          <w:ilvl w:val="0"/>
-          <w:numId w:val="9"/>
-        </w:numPr>
-      </w:pPr>
-      <w:r>
-        <w:rPr/>
-        <w:t>Interfészek</w:t>
-      </w:r>
-    </w:p>
-    <w:p>
-      <w:pPr>
-        <w:pStyle w:val="style0"/>
-        <w:numPr>
-          <w:ilvl w:val="0"/>
-          <w:numId w:val="9"/>
-        </w:numPr>
-      </w:pPr>
-      <w:r>
-        <w:rPr/>
-        <w:t>Attribútumok</w:t>
-      </w:r>
-    </w:p>
-    <w:p>
-      <w:pPr>
-        <w:pStyle w:val="style0"/>
-        <w:numPr>
-          <w:ilvl w:val="0"/>
-          <w:numId w:val="9"/>
-        </w:numPr>
-      </w:pPr>
-      <w:r>
-        <w:rPr/>
-        <w:t>Metódusok</w:t>
-      </w:r>
-    </w:p>
-    <w:p>
-      <w:pPr>
-        <w:pStyle w:val="style0"/>
-      </w:pPr>
-      <w:r>
-        <w:rPr/>
-      </w:r>
-    </w:p>
-    <w:p>
-      <w:pPr>
-        <w:pStyle w:val="style0"/>
-      </w:pPr>
-      <w:r>
-        <w:rPr/>
-        <w:t>Antlion</w:t>
-      </w:r>
-    </w:p>
-    <w:p>
-      <w:pPr>
-        <w:pStyle w:val="style0"/>
-        <w:numPr>
-          <w:ilvl w:val="0"/>
-          <w:numId w:val="8"/>
-        </w:numPr>
-      </w:pPr>
-      <w:r>
-        <w:rPr/>
-        <w:t>Felelősség</w:t>
-      </w:r>
-    </w:p>
-    <w:p>
-      <w:pPr>
-        <w:pStyle w:val="style0"/>
-        <w:numPr>
-          <w:ilvl w:val="0"/>
-          <w:numId w:val="8"/>
-        </w:numPr>
-      </w:pPr>
-      <w:r>
-        <w:rPr/>
-        <w:tab/>
-        <w:t>A hangyaleső viselkedését leíró osztály.</w:t>
-      </w:r>
-    </w:p>
-    <w:p>
-      <w:pPr>
-        <w:pStyle w:val="style0"/>
-        <w:numPr>
-          <w:ilvl w:val="0"/>
-          <w:numId w:val="8"/>
-        </w:numPr>
-      </w:pPr>
-      <w:r>
-        <w:rPr/>
-        <w:t>Ősosztályok</w:t>
-      </w:r>
-    </w:p>
-    <w:p>
-      <w:pPr>
-        <w:pStyle w:val="style0"/>
-        <w:numPr>
-          <w:ilvl w:val="0"/>
-          <w:numId w:val="8"/>
-        </w:numPr>
-      </w:pPr>
-      <w:r>
-        <w:rPr/>
-        <w:tab/>
-        <w:t>(Object-&gt;)Character</w:t>
-      </w:r>
-    </w:p>
-    <w:p>
-      <w:pPr>
-        <w:pStyle w:val="style0"/>
-        <w:numPr>
-          <w:ilvl w:val="0"/>
-          <w:numId w:val="8"/>
-        </w:numPr>
-      </w:pPr>
-      <w:r>
-        <w:rPr/>
-        <w:t>Interfészek</w:t>
-      </w:r>
-    </w:p>
-    <w:p>
-      <w:pPr>
-        <w:pStyle w:val="style0"/>
-        <w:numPr>
-          <w:ilvl w:val="0"/>
-          <w:numId w:val="8"/>
-        </w:numPr>
-      </w:pPr>
-      <w:r>
-        <w:rPr/>
-        <w:tab/>
-        <w:t>ICheck</w:t>
-      </w:r>
-    </w:p>
-    <w:p>
-      <w:pPr>
-        <w:pStyle w:val="style0"/>
-        <w:numPr>
-          <w:ilvl w:val="0"/>
-          <w:numId w:val="8"/>
-        </w:numPr>
-      </w:pPr>
-      <w:r>
-        <w:rPr/>
-        <w:t>Attribútumok</w:t>
-      </w:r>
-    </w:p>
-    <w:p>
-      <w:pPr>
-        <w:pStyle w:val="style0"/>
-        <w:numPr>
-          <w:ilvl w:val="0"/>
-          <w:numId w:val="8"/>
-        </w:numPr>
-      </w:pPr>
-      <w:r>
-        <w:rPr/>
-        <w:t>Metódusok</w:t>
-      </w:r>
-    </w:p>
-    <w:p>
-      <w:pPr>
-        <w:pStyle w:val="style0"/>
-        <w:numPr>
-          <w:ilvl w:val="0"/>
-          <w:numId w:val="8"/>
-        </w:numPr>
-      </w:pPr>
-      <w:r>
-        <w:rPr/>
-        <w:tab/>
-        <w:t>void wipeAnts(void): a mezőben esetlegesen található hangyák megsemmisítéséért felelős metódus.</w:t>
-      </w:r>
-    </w:p>
-    <w:p>
-      <w:pPr>
-        <w:pStyle w:val="style0"/>
-      </w:pPr>
-      <w:r>
-        <w:rPr/>
-      </w:r>
-    </w:p>
-    <w:p>
-      <w:pPr>
-        <w:pStyle w:val="style0"/>
-      </w:pPr>
-      <w:r>
-        <w:rPr/>
-        <w:t>AntHill</w:t>
-      </w:r>
-    </w:p>
-    <w:p>
-      <w:pPr>
-        <w:pStyle w:val="style0"/>
-        <w:numPr>
-          <w:ilvl w:val="0"/>
-          <w:numId w:val="14"/>
-        </w:numPr>
-      </w:pPr>
-      <w:r>
-        <w:rPr/>
-        <w:t>Felelősség</w:t>
-      </w:r>
-    </w:p>
-    <w:p>
-      <w:pPr>
-        <w:pStyle w:val="style0"/>
-        <w:numPr>
-          <w:ilvl w:val="0"/>
-          <w:numId w:val="14"/>
-        </w:numPr>
-      </w:pPr>
-      <w:r>
-        <w:rPr/>
-        <w:tab/>
-        <w:t>Új hangyákat létrehozásáért, táplálékkal rendelkező hangyákat befogadásáért felelős osztály.</w:t>
-      </w:r>
-    </w:p>
-    <w:p>
-      <w:pPr>
-        <w:pStyle w:val="style0"/>
-        <w:numPr>
-          <w:ilvl w:val="0"/>
-          <w:numId w:val="14"/>
-        </w:numPr>
-      </w:pPr>
-      <w:r>
-        <w:rPr/>
-        <w:t>Ősosztályok</w:t>
-      </w:r>
-    </w:p>
-    <w:p>
-      <w:pPr>
-        <w:pStyle w:val="style0"/>
-        <w:numPr>
-          <w:ilvl w:val="0"/>
-          <w:numId w:val="14"/>
-        </w:numPr>
-      </w:pPr>
-      <w:r>
-        <w:rPr/>
-        <w:tab/>
-        <w:t>(Object-&gt;)Character</w:t>
-      </w:r>
-    </w:p>
-    <w:p>
-      <w:pPr>
-        <w:pStyle w:val="style0"/>
-        <w:numPr>
-          <w:ilvl w:val="0"/>
-          <w:numId w:val="14"/>
-        </w:numPr>
-      </w:pPr>
-      <w:r>
-        <w:rPr/>
-        <w:t>Interfészek</w:t>
-      </w:r>
-    </w:p>
-    <w:p>
-      <w:pPr>
-        <w:pStyle w:val="style0"/>
-        <w:numPr>
-          <w:ilvl w:val="0"/>
-          <w:numId w:val="14"/>
-        </w:numPr>
-      </w:pPr>
-      <w:r>
-        <w:rPr/>
-        <w:tab/>
-        <w:t>ICheck</w:t>
-      </w:r>
-    </w:p>
-    <w:p>
-      <w:pPr>
-        <w:pStyle w:val="style0"/>
-        <w:numPr>
-          <w:ilvl w:val="0"/>
-          <w:numId w:val="14"/>
-        </w:numPr>
-      </w:pPr>
-      <w:r>
-        <w:rPr/>
-        <w:t>Attribútumok</w:t>
-      </w:r>
-    </w:p>
-    <w:p>
-      <w:pPr>
-        <w:pStyle w:val="style0"/>
-        <w:numPr>
-          <w:ilvl w:val="0"/>
-          <w:numId w:val="14"/>
-        </w:numPr>
-      </w:pPr>
-      <w:r>
-        <w:rPr/>
-        <w:t>Metódusok</w:t>
-      </w:r>
-    </w:p>
-    <w:p>
-      <w:pPr>
-        <w:pStyle w:val="style0"/>
-        <w:numPr>
-          <w:ilvl w:val="0"/>
-          <w:numId w:val="14"/>
-        </w:numPr>
-      </w:pPr>
-      <w:r>
-        <w:rPr/>
-        <w:tab/>
-        <w:t>void CreateAnt(void): hangyák létrehozását megvalósító metódus.</w:t>
-      </w:r>
-    </w:p>
-    <w:p>
-      <w:pPr>
-        <w:pStyle w:val="style0"/>
-        <w:numPr>
-          <w:ilvl w:val="0"/>
-          <w:numId w:val="14"/>
-        </w:numPr>
-      </w:pPr>
-      <w:r>
-        <w:rPr/>
-        <w:t>void CollectAnts(): a környezetben lévő hangyák felderítése</w:t>
-      </w:r>
-    </w:p>
-    <w:p>
-      <w:pPr>
-        <w:pStyle w:val="style0"/>
-      </w:pPr>
-      <w:r>
-        <w:rPr/>
-      </w:r>
-    </w:p>
-    <w:p>
-      <w:pPr>
-        <w:pStyle w:val="style0"/>
-      </w:pPr>
-      <w:r>
-        <w:rPr/>
-        <w:t>Food</w:t>
-      </w:r>
-    </w:p>
-    <w:p>
-      <w:pPr>
-        <w:pStyle w:val="style0"/>
-        <w:numPr>
-          <w:ilvl w:val="0"/>
-          <w:numId w:val="7"/>
-        </w:numPr>
-      </w:pPr>
-      <w:r>
-        <w:rPr/>
-        <w:t>Felelősség</w:t>
-      </w:r>
-    </w:p>
-    <w:p>
-      <w:pPr>
-        <w:pStyle w:val="style0"/>
-        <w:numPr>
-          <w:ilvl w:val="0"/>
-          <w:numId w:val="7"/>
-        </w:numPr>
-      </w:pPr>
-      <w:r>
-        <w:rPr/>
-        <w:tab/>
-        <w:t xml:space="preserve">Szag kibocsátásáért felelős osztály. </w:t>
-      </w:r>
-    </w:p>
-    <w:p>
-      <w:pPr>
-        <w:pStyle w:val="style0"/>
-        <w:numPr>
-          <w:ilvl w:val="0"/>
-          <w:numId w:val="7"/>
-        </w:numPr>
-      </w:pPr>
-      <w:r>
-        <w:rPr/>
-        <w:t>Ősosztályok</w:t>
-      </w:r>
-    </w:p>
-    <w:p>
-      <w:pPr>
-        <w:pStyle w:val="style0"/>
-        <w:numPr>
-          <w:ilvl w:val="0"/>
-          <w:numId w:val="7"/>
-        </w:numPr>
-      </w:pPr>
-      <w:r>
-        <w:rPr/>
-        <w:t>Interfészek</w:t>
-      </w:r>
-    </w:p>
-    <w:p>
-      <w:pPr>
-        <w:pStyle w:val="style0"/>
-        <w:numPr>
-          <w:ilvl w:val="0"/>
-          <w:numId w:val="7"/>
-        </w:numPr>
-      </w:pPr>
-      <w:r>
-        <w:rPr/>
-        <w:t>Attribútumok</w:t>
-      </w:r>
-    </w:p>
-    <w:p>
-      <w:pPr>
-        <w:pStyle w:val="style0"/>
-        <w:numPr>
-          <w:ilvl w:val="0"/>
-          <w:numId w:val="7"/>
-        </w:numPr>
-      </w:pPr>
-      <w:r>
-        <w:rPr/>
-        <w:t>Metódusok</w:t>
-      </w:r>
-    </w:p>
-    <w:p>
-      <w:pPr>
-        <w:pStyle w:val="style0"/>
-        <w:numPr>
-          <w:ilvl w:val="0"/>
-          <w:numId w:val="7"/>
-        </w:numPr>
-      </w:pPr>
-      <w:r>
-        <w:rPr/>
-        <w:tab/>
-        <w:t xml:space="preserve">void emitSmell(void): </w:t>
-      </w:r>
-      <w:r>
-        <w:rPr/>
-        <w:t>az élelem</w:t>
-      </w:r>
-      <w:r>
-        <w:rPr/>
-        <w:t xml:space="preserve"> szagkibocsátásáért felelős metódusa.</w:t>
-      </w:r>
-    </w:p>
-    <w:p>
-      <w:pPr>
-        <w:pStyle w:val="style0"/>
-      </w:pPr>
-      <w:r>
-        <w:rPr/>
-      </w:r>
-    </w:p>
-    <w:p>
-      <w:pPr>
-        <w:pStyle w:val="style0"/>
-      </w:pPr>
-      <w:r>
-        <w:rPr/>
-        <w:t>Cell</w:t>
-      </w:r>
-    </w:p>
-    <w:p>
-      <w:pPr>
-        <w:pStyle w:val="style0"/>
         <w:numPr>
           <w:ilvl w:val="0"/>
           <w:numId w:val="6"/>
@@ -1492,143 +936,29 @@
       </w:pPr>
       <w:r>
         <w:rPr/>
-        <w:t>Felelősség</w:t>
-      </w:r>
-    </w:p>
-    <w:p>
-      <w:pPr>
-        <w:pStyle w:val="style0"/>
-        <w:numPr>
-          <w:ilvl w:val="0"/>
-          <w:numId w:val="6"/>
-        </w:numPr>
-      </w:pPr>
-      <w:r>
-        <w:rPr/>
-        <w:tab/>
-        <w:t>A szereplők tárolásáért, és a köztük zajló interakciók lebonyolításáért felelős osztály.</w:t>
-      </w:r>
-    </w:p>
-    <w:p>
-      <w:pPr>
-        <w:pStyle w:val="style0"/>
-        <w:numPr>
-          <w:ilvl w:val="0"/>
-          <w:numId w:val="6"/>
-        </w:numPr>
-      </w:pPr>
-      <w:r>
-        <w:rPr/>
-        <w:t>Ősosztályok</w:t>
-      </w:r>
-    </w:p>
-    <w:p>
-      <w:pPr>
-        <w:pStyle w:val="style0"/>
-        <w:numPr>
-          <w:ilvl w:val="0"/>
-          <w:numId w:val="6"/>
-        </w:numPr>
-      </w:pPr>
-      <w:r>
-        <w:rPr/>
-        <w:tab/>
-        <w:t>(Object)</w:t>
-      </w:r>
-    </w:p>
-    <w:p>
-      <w:pPr>
-        <w:pStyle w:val="style0"/>
-        <w:numPr>
-          <w:ilvl w:val="0"/>
-          <w:numId w:val="6"/>
-        </w:numPr>
-      </w:pPr>
-      <w:r>
-        <w:rPr/>
-        <w:t>Interfészek</w:t>
-      </w:r>
-    </w:p>
-    <w:p>
-      <w:pPr>
-        <w:pStyle w:val="style0"/>
-        <w:numPr>
-          <w:ilvl w:val="0"/>
-          <w:numId w:val="6"/>
-        </w:numPr>
-      </w:pPr>
-      <w:r>
-        <w:rPr/>
-        <w:t>Attribútumok</w:t>
-      </w:r>
-    </w:p>
-    <w:p>
-      <w:pPr>
-        <w:pStyle w:val="style0"/>
-        <w:numPr>
-          <w:ilvl w:val="0"/>
-          <w:numId w:val="6"/>
-        </w:numPr>
-      </w:pPr>
-      <w:r>
-        <w:rPr/>
-        <w:tab/>
-      </w:r>
-      <w:r>
-        <w:rPr/>
-        <w:t>int antSmell: a hangyaszagok intenzitásának tárolására szolgáló változó.</w:t>
-      </w:r>
-    </w:p>
-    <w:p>
-      <w:pPr>
-        <w:pStyle w:val="style0"/>
-        <w:numPr>
-          <w:ilvl w:val="0"/>
-          <w:numId w:val="6"/>
-        </w:numPr>
-      </w:pPr>
-      <w:r>
-        <w:rPr/>
-        <w:tab/>
-        <w:t>int foodSmell: az élelem szagának intenzitásának tárolására szolgáló változó.</w:t>
-      </w:r>
-    </w:p>
-    <w:p>
-      <w:pPr>
-        <w:pStyle w:val="style0"/>
-        <w:numPr>
-          <w:ilvl w:val="0"/>
-          <w:numId w:val="6"/>
-        </w:numPr>
-      </w:pPr>
-      <w:r>
-        <w:rPr/>
-        <w:t>Metódusok</w:t>
-      </w:r>
-    </w:p>
-    <w:p>
-      <w:pPr>
-        <w:pStyle w:val="style0"/>
-        <w:numPr>
-          <w:ilvl w:val="0"/>
-          <w:numId w:val="6"/>
-        </w:numPr>
-      </w:pPr>
-      <w:r>
-        <w:rPr/>
-        <w:tab/>
+        <w:tab/>
+      </w:r>
+      <w:r>
+        <w:rPr/>
+        <w:t xml:space="preserve">void </w:t>
       </w:r>
       <w:r>
         <w:rPr>
           <w:shd w:fill="FFFF00" w:val="clear"/>
         </w:rPr>
-        <w:t xml:space="preserve">getNeighbors(): a szomszédos cellákat lekérő metódus // </w:t>
+        <w:t>getNeighbors(</w:t>
       </w:r>
       <w:r>
         <w:rPr>
           <w:shd w:fill="FFFF00" w:val="clear"/>
         </w:rPr>
-        <w:t>hogyan tér vissza?</w:t>
+        <w:t>Cell left, Cell right, Cell top, Cell bottom</w:t>
+      </w:r>
+      <w:r>
+        <w:rPr>
+          <w:shd w:fill="FFFF00" w:val="clear"/>
+        </w:rPr>
+        <w:t>): a szomszédos cellákat lekérő metódus</w:t>
       </w:r>
     </w:p>
     <w:p>
@@ -1745,6 +1075,430 @@
       </w:pPr>
       <w:r>
         <w:rPr/>
+        <w:t>Character</w:t>
+      </w:r>
+    </w:p>
+    <w:p>
+      <w:pPr>
+        <w:pStyle w:val="style0"/>
+        <w:numPr>
+          <w:ilvl w:val="0"/>
+          <w:numId w:val="13"/>
+        </w:numPr>
+      </w:pPr>
+      <w:r>
+        <w:rPr/>
+        <w:t>Felelősség</w:t>
+      </w:r>
+    </w:p>
+    <w:p>
+      <w:pPr>
+        <w:pStyle w:val="style0"/>
+        <w:numPr>
+          <w:ilvl w:val="0"/>
+          <w:numId w:val="13"/>
+        </w:numPr>
+      </w:pPr>
+      <w:r>
+        <w:rPr/>
+        <w:tab/>
+        <w:t>A szereplők helyzetét tároló absztrakt osztály.</w:t>
+      </w:r>
+    </w:p>
+    <w:p>
+      <w:pPr>
+        <w:pStyle w:val="style0"/>
+        <w:numPr>
+          <w:ilvl w:val="0"/>
+          <w:numId w:val="13"/>
+        </w:numPr>
+      </w:pPr>
+      <w:r>
+        <w:rPr/>
+        <w:t>Ősosztályok</w:t>
+      </w:r>
+    </w:p>
+    <w:p>
+      <w:pPr>
+        <w:pStyle w:val="style0"/>
+        <w:numPr>
+          <w:ilvl w:val="0"/>
+          <w:numId w:val="13"/>
+        </w:numPr>
+      </w:pPr>
+      <w:r>
+        <w:rPr/>
+        <w:tab/>
+        <w:t>(Object)</w:t>
+      </w:r>
+    </w:p>
+    <w:p>
+      <w:pPr>
+        <w:pStyle w:val="style0"/>
+        <w:numPr>
+          <w:ilvl w:val="0"/>
+          <w:numId w:val="13"/>
+        </w:numPr>
+      </w:pPr>
+      <w:r>
+        <w:rPr/>
+        <w:t>Interfészek</w:t>
+      </w:r>
+    </w:p>
+    <w:p>
+      <w:pPr>
+        <w:pStyle w:val="style0"/>
+        <w:numPr>
+          <w:ilvl w:val="0"/>
+          <w:numId w:val="13"/>
+        </w:numPr>
+      </w:pPr>
+      <w:r>
+        <w:rPr/>
+        <w:t>Attribútumok</w:t>
+      </w:r>
+    </w:p>
+    <w:p>
+      <w:pPr>
+        <w:pStyle w:val="style0"/>
+        <w:numPr>
+          <w:ilvl w:val="0"/>
+          <w:numId w:val="13"/>
+        </w:numPr>
+      </w:pPr>
+      <w:r>
+        <w:rPr/>
+        <w:tab/>
+        <w:t>Cell location: a szereplő helyzete</w:t>
+      </w:r>
+    </w:p>
+    <w:p>
+      <w:pPr>
+        <w:pStyle w:val="style0"/>
+        <w:numPr>
+          <w:ilvl w:val="0"/>
+          <w:numId w:val="13"/>
+        </w:numPr>
+      </w:pPr>
+      <w:r>
+        <w:rPr/>
+        <w:t>Metódusok</w:t>
+      </w:r>
+    </w:p>
+    <w:p>
+      <w:pPr>
+        <w:pStyle w:val="style0"/>
+      </w:pPr>
+      <w:r>
+        <w:rPr/>
+      </w:r>
+    </w:p>
+    <w:p>
+      <w:pPr>
+        <w:pStyle w:val="style0"/>
+      </w:pPr>
+      <w:r>
+        <w:rPr/>
+        <w:t>Controller</w:t>
+      </w:r>
+    </w:p>
+    <w:p>
+      <w:pPr>
+        <w:pStyle w:val="style0"/>
+        <w:numPr>
+          <w:ilvl w:val="0"/>
+          <w:numId w:val="13"/>
+        </w:numPr>
+      </w:pPr>
+      <w:r>
+        <w:rPr/>
+        <w:t>Felelősség</w:t>
+      </w:r>
+    </w:p>
+    <w:p>
+      <w:pPr>
+        <w:pStyle w:val="style0"/>
+        <w:numPr>
+          <w:ilvl w:val="0"/>
+          <w:numId w:val="13"/>
+        </w:numPr>
+      </w:pPr>
+      <w:r>
+        <w:rPr/>
+        <w:tab/>
+        <w:t>Idő múlását, a játékos lépéseit lekezelő osztály.</w:t>
+      </w:r>
+    </w:p>
+    <w:p>
+      <w:pPr>
+        <w:pStyle w:val="style0"/>
+        <w:numPr>
+          <w:ilvl w:val="0"/>
+          <w:numId w:val="13"/>
+        </w:numPr>
+      </w:pPr>
+      <w:r>
+        <w:rPr/>
+        <w:t>Ősosztályok</w:t>
+      </w:r>
+    </w:p>
+    <w:p>
+      <w:pPr>
+        <w:pStyle w:val="style0"/>
+        <w:numPr>
+          <w:ilvl w:val="0"/>
+          <w:numId w:val="13"/>
+        </w:numPr>
+      </w:pPr>
+      <w:r>
+        <w:rPr/>
+        <w:tab/>
+        <w:t>(Object)</w:t>
+      </w:r>
+    </w:p>
+    <w:p>
+      <w:pPr>
+        <w:pStyle w:val="style0"/>
+        <w:numPr>
+          <w:ilvl w:val="0"/>
+          <w:numId w:val="13"/>
+        </w:numPr>
+      </w:pPr>
+      <w:r>
+        <w:rPr/>
+        <w:t>Interfészek</w:t>
+      </w:r>
+    </w:p>
+    <w:p>
+      <w:pPr>
+        <w:pStyle w:val="style0"/>
+        <w:numPr>
+          <w:ilvl w:val="0"/>
+          <w:numId w:val="13"/>
+        </w:numPr>
+      </w:pPr>
+      <w:r>
+        <w:rPr/>
+        <w:t>Attribútumok</w:t>
+      </w:r>
+    </w:p>
+    <w:p>
+      <w:pPr>
+        <w:pStyle w:val="style0"/>
+        <w:numPr>
+          <w:ilvl w:val="0"/>
+          <w:numId w:val="13"/>
+        </w:numPr>
+      </w:pPr>
+      <w:r>
+        <w:rPr/>
+        <w:tab/>
+        <w:t>AntKillerSpray aks: hangyaölő-spray.</w:t>
+      </w:r>
+    </w:p>
+    <w:p>
+      <w:pPr>
+        <w:pStyle w:val="style0"/>
+        <w:numPr>
+          <w:ilvl w:val="0"/>
+          <w:numId w:val="13"/>
+        </w:numPr>
+      </w:pPr>
+      <w:r>
+        <w:rPr/>
+        <w:tab/>
+        <w:t>SmellNeutralizerSpray: sns: hangyaszagsemlegesítő-spray.</w:t>
+      </w:r>
+    </w:p>
+    <w:p>
+      <w:pPr>
+        <w:pStyle w:val="style0"/>
+      </w:pPr>
+      <w:r>
+        <w:rPr/>
+        <w:t>Metódusok</w:t>
+      </w:r>
+    </w:p>
+    <w:p>
+      <w:pPr>
+        <w:pStyle w:val="style0"/>
+      </w:pPr>
+      <w:r>
+        <w:rPr/>
+      </w:r>
+    </w:p>
+    <w:p>
+      <w:pPr>
+        <w:pStyle w:val="style0"/>
+      </w:pPr>
+      <w:r>
+        <w:rPr/>
+        <w:t>Echidna</w:t>
+      </w:r>
+    </w:p>
+    <w:p>
+      <w:pPr>
+        <w:pStyle w:val="style0"/>
+        <w:numPr>
+          <w:ilvl w:val="0"/>
+          <w:numId w:val="15"/>
+        </w:numPr>
+      </w:pPr>
+      <w:r>
+        <w:rPr/>
+        <w:t>Felelősség</w:t>
+      </w:r>
+    </w:p>
+    <w:p>
+      <w:pPr>
+        <w:pStyle w:val="style0"/>
+        <w:numPr>
+          <w:ilvl w:val="0"/>
+          <w:numId w:val="15"/>
+        </w:numPr>
+      </w:pPr>
+      <w:r>
+        <w:rPr/>
+        <w:tab/>
+        <w:t xml:space="preserve"> A hangyászsün mozgását, hangyákkal való viszonyát meghatározó osztály.</w:t>
+      </w:r>
+    </w:p>
+    <w:p>
+      <w:pPr>
+        <w:pStyle w:val="style0"/>
+        <w:numPr>
+          <w:ilvl w:val="0"/>
+          <w:numId w:val="15"/>
+        </w:numPr>
+      </w:pPr>
+      <w:r>
+        <w:rPr/>
+        <w:t>Ősosztályok</w:t>
+      </w:r>
+    </w:p>
+    <w:p>
+      <w:pPr>
+        <w:pStyle w:val="style0"/>
+        <w:numPr>
+          <w:ilvl w:val="0"/>
+          <w:numId w:val="15"/>
+        </w:numPr>
+      </w:pPr>
+      <w:r>
+        <w:rPr/>
+        <w:tab/>
+        <w:t>(Object-&gt;)Character</w:t>
+      </w:r>
+    </w:p>
+    <w:p>
+      <w:pPr>
+        <w:pStyle w:val="style0"/>
+        <w:numPr>
+          <w:ilvl w:val="0"/>
+          <w:numId w:val="15"/>
+        </w:numPr>
+      </w:pPr>
+      <w:r>
+        <w:rPr/>
+        <w:t>Interfészek</w:t>
+      </w:r>
+    </w:p>
+    <w:p>
+      <w:pPr>
+        <w:pStyle w:val="style0"/>
+        <w:numPr>
+          <w:ilvl w:val="0"/>
+          <w:numId w:val="15"/>
+        </w:numPr>
+      </w:pPr>
+      <w:r>
+        <w:rPr/>
+        <w:tab/>
+        <w:t>ICheck</w:t>
+      </w:r>
+    </w:p>
+    <w:p>
+      <w:pPr>
+        <w:pStyle w:val="style0"/>
+        <w:numPr>
+          <w:ilvl w:val="0"/>
+          <w:numId w:val="15"/>
+        </w:numPr>
+      </w:pPr>
+      <w:r>
+        <w:rPr/>
+        <w:tab/>
+        <w:t>IMovable</w:t>
+      </w:r>
+    </w:p>
+    <w:p>
+      <w:pPr>
+        <w:pStyle w:val="style0"/>
+        <w:numPr>
+          <w:ilvl w:val="0"/>
+          <w:numId w:val="15"/>
+        </w:numPr>
+      </w:pPr>
+      <w:r>
+        <w:rPr/>
+        <w:t>Attribútumok</w:t>
+      </w:r>
+    </w:p>
+    <w:p>
+      <w:pPr>
+        <w:pStyle w:val="style0"/>
+        <w:numPr>
+          <w:ilvl w:val="0"/>
+          <w:numId w:val="15"/>
+        </w:numPr>
+      </w:pPr>
+      <w:r>
+        <w:rPr/>
+        <w:tab/>
+        <w:t>int hunger: a hangyászsün éhségszintjét leíró változó.</w:t>
+      </w:r>
+    </w:p>
+    <w:p>
+      <w:pPr>
+        <w:pStyle w:val="style0"/>
+        <w:numPr>
+          <w:ilvl w:val="0"/>
+          <w:numId w:val="15"/>
+        </w:numPr>
+      </w:pPr>
+      <w:r>
+        <w:rPr/>
+        <w:t>Metódusok</w:t>
+      </w:r>
+    </w:p>
+    <w:p>
+      <w:pPr>
+        <w:pStyle w:val="style0"/>
+        <w:numPr>
+          <w:ilvl w:val="0"/>
+          <w:numId w:val="15"/>
+        </w:numPr>
+      </w:pPr>
+      <w:r>
+        <w:rPr/>
+        <w:tab/>
+        <w:t>void wipeAnts(void): a mezőben esetlegesen található hangyák megsemmisítéséért, a hangyászsün éhségszintjének megváltoztatásáért felelős metódus.</w:t>
+      </w:r>
+    </w:p>
+    <w:p>
+      <w:pPr>
+        <w:pStyle w:val="style0"/>
+      </w:pPr>
+      <w:r>
+        <w:rPr/>
+      </w:r>
+    </w:p>
+    <w:p>
+      <w:pPr>
+        <w:pStyle w:val="style0"/>
+      </w:pPr>
+      <w:r>
+        <w:rPr/>
         <w:t>FarmField</w:t>
       </w:r>
     </w:p>
@@ -1878,13 +1632,43 @@
       </w:r>
       <w:r>
         <w:rPr/>
-        <w:t>Cell c):</w:t>
+        <w:t xml:space="preserve">Cell </w:t>
+      </w:r>
+      <w:r>
+        <w:rPr/>
+        <w:t>thisCell</w:t>
+      </w:r>
+      <w:r>
+        <w:rPr/>
+        <w:t xml:space="preserve">, </w:t>
       </w:r>
       <w:r>
         <w:rPr>
           <w:shd w:fill="FFFF00" w:val="clear"/>
         </w:rPr>
-        <w:t xml:space="preserve"> //szintén hogyan adja vissza???</w:t>
+        <w:t>Cell left, Cell right, Cell top, Cell bottom</w:t>
+      </w:r>
+      <w:r>
+        <w:rPr>
+          <w:shd w:fill="FFFF00" w:val="clear"/>
+        </w:rPr>
+        <w:t>)</w:t>
+      </w:r>
+      <w:r>
+        <w:rPr/>
+        <w:t>):</w:t>
+      </w:r>
+      <w:r>
+        <w:rPr>
+          <w:shd w:fill="FFFF00" w:val="clear"/>
+        </w:rPr>
+        <w:t xml:space="preserve"> </w:t>
+      </w:r>
+      <w:r>
+        <w:rPr>
+          <w:shd w:fill="FFFF00" w:val="clear"/>
+        </w:rPr>
+        <w:t>szomszédos cellák lekérésére szolgáló metódus.</w:t>
       </w:r>
     </w:p>
     <w:p>
@@ -1984,6 +1768,751 @@
       </w:pPr>
       <w:r>
         <w:rPr/>
+        <w:t>Food</w:t>
+      </w:r>
+    </w:p>
+    <w:p>
+      <w:pPr>
+        <w:pStyle w:val="style0"/>
+        <w:numPr>
+          <w:ilvl w:val="0"/>
+          <w:numId w:val="7"/>
+        </w:numPr>
+      </w:pPr>
+      <w:r>
+        <w:rPr/>
+        <w:t>Felelősség</w:t>
+      </w:r>
+    </w:p>
+    <w:p>
+      <w:pPr>
+        <w:pStyle w:val="style0"/>
+        <w:numPr>
+          <w:ilvl w:val="0"/>
+          <w:numId w:val="7"/>
+        </w:numPr>
+      </w:pPr>
+      <w:r>
+        <w:rPr/>
+        <w:tab/>
+      </w:r>
+      <w:r>
+        <w:rPr/>
+        <w:t>Az élelem megvalósítója, s</w:t>
+      </w:r>
+      <w:r>
+        <w:rPr/>
+        <w:t xml:space="preserve">zag kibocsátásáért felelős osztály. </w:t>
+      </w:r>
+    </w:p>
+    <w:p>
+      <w:pPr>
+        <w:pStyle w:val="style0"/>
+        <w:numPr>
+          <w:ilvl w:val="0"/>
+          <w:numId w:val="7"/>
+        </w:numPr>
+      </w:pPr>
+      <w:r>
+        <w:rPr/>
+        <w:t>Ősosztályok</w:t>
+      </w:r>
+    </w:p>
+    <w:p>
+      <w:pPr>
+        <w:pStyle w:val="style0"/>
+        <w:numPr>
+          <w:ilvl w:val="0"/>
+          <w:numId w:val="7"/>
+        </w:numPr>
+      </w:pPr>
+      <w:r>
+        <w:rPr/>
+        <w:t>Interfészek</w:t>
+      </w:r>
+    </w:p>
+    <w:p>
+      <w:pPr>
+        <w:pStyle w:val="style0"/>
+        <w:numPr>
+          <w:ilvl w:val="0"/>
+          <w:numId w:val="7"/>
+        </w:numPr>
+      </w:pPr>
+      <w:r>
+        <w:rPr/>
+        <w:t>Attribútumok</w:t>
+      </w:r>
+    </w:p>
+    <w:p>
+      <w:pPr>
+        <w:pStyle w:val="style0"/>
+        <w:numPr>
+          <w:ilvl w:val="0"/>
+          <w:numId w:val="7"/>
+        </w:numPr>
+      </w:pPr>
+      <w:r>
+        <w:rPr/>
+        <w:t>Metódusok</w:t>
+      </w:r>
+    </w:p>
+    <w:p>
+      <w:pPr>
+        <w:pStyle w:val="style0"/>
+        <w:numPr>
+          <w:ilvl w:val="0"/>
+          <w:numId w:val="7"/>
+        </w:numPr>
+      </w:pPr>
+      <w:r>
+        <w:rPr/>
+        <w:tab/>
+        <w:t xml:space="preserve">void emitSmell(void): </w:t>
+      </w:r>
+      <w:r>
+        <w:rPr/>
+        <w:t>az élelem</w:t>
+      </w:r>
+      <w:r>
+        <w:rPr/>
+        <w:t xml:space="preserve"> szagkibocsátásáért felelős metódusa.</w:t>
+      </w:r>
+    </w:p>
+    <w:p>
+      <w:pPr>
+        <w:pStyle w:val="style0"/>
+      </w:pPr>
+      <w:r>
+        <w:rPr/>
+      </w:r>
+    </w:p>
+    <w:p>
+      <w:pPr>
+        <w:pStyle w:val="style0"/>
+      </w:pPr>
+      <w:r>
+        <w:rPr/>
+        <w:t>ICheck</w:t>
+      </w:r>
+    </w:p>
+    <w:p>
+      <w:pPr>
+        <w:pStyle w:val="style0"/>
+        <w:numPr>
+          <w:ilvl w:val="0"/>
+          <w:numId w:val="12"/>
+        </w:numPr>
+      </w:pPr>
+      <w:r>
+        <w:rPr/>
+        <w:t>Felelősség</w:t>
+      </w:r>
+    </w:p>
+    <w:p>
+      <w:pPr>
+        <w:pStyle w:val="style0"/>
+        <w:numPr>
+          <w:ilvl w:val="0"/>
+          <w:numId w:val="12"/>
+        </w:numPr>
+      </w:pPr>
+      <w:r>
+        <w:rPr/>
+        <w:tab/>
+      </w:r>
+      <w:r>
+        <w:rPr/>
+        <w:t>A</w:t>
+      </w:r>
+      <w:r>
+        <w:rPr/>
+        <w:t xml:space="preserve"> mezőn található szereplők lekérdezését megvalósító interfész.</w:t>
+      </w:r>
+    </w:p>
+    <w:p>
+      <w:pPr>
+        <w:pStyle w:val="style0"/>
+      </w:pPr>
+      <w:r>
+        <w:rPr/>
+        <w:t>Metódusok</w:t>
+      </w:r>
+    </w:p>
+    <w:p>
+      <w:pPr>
+        <w:pStyle w:val="style0"/>
+      </w:pPr>
+      <w:r>
+        <w:rPr/>
+        <w:tab/>
+      </w:r>
+      <w:r>
+        <w:rPr/>
+        <w:t>bool</w:t>
+      </w:r>
+      <w:r>
+        <w:rPr/>
+        <w:t xml:space="preserve"> check(): </w:t>
+      </w:r>
+      <w:r>
+        <w:rPr/>
+        <w:t>ha a keresett karakter megtalálható a mezón igazzal, ellenkező esetben hamissal tér vissza.</w:t>
+      </w:r>
+    </w:p>
+    <w:p>
+      <w:pPr>
+        <w:pStyle w:val="style0"/>
+      </w:pPr>
+      <w:r>
+        <w:rPr/>
+      </w:r>
+    </w:p>
+    <w:p>
+      <w:pPr>
+        <w:pStyle w:val="style0"/>
+      </w:pPr>
+      <w:r>
+        <w:rPr/>
+        <w:t>IMovable</w:t>
+      </w:r>
+    </w:p>
+    <w:p>
+      <w:pPr>
+        <w:pStyle w:val="style0"/>
+        <w:numPr>
+          <w:ilvl w:val="0"/>
+          <w:numId w:val="12"/>
+        </w:numPr>
+      </w:pPr>
+      <w:r>
+        <w:rPr/>
+        <w:t>Felelősség</w:t>
+      </w:r>
+    </w:p>
+    <w:p>
+      <w:pPr>
+        <w:pStyle w:val="style0"/>
+        <w:numPr>
+          <w:ilvl w:val="0"/>
+          <w:numId w:val="12"/>
+        </w:numPr>
+      </w:pPr>
+      <w:r>
+        <w:rPr/>
+        <w:tab/>
+      </w:r>
+      <w:r>
+        <w:rPr/>
+        <w:t>A</w:t>
+      </w:r>
+      <w:r>
+        <w:rPr/>
+        <w:t xml:space="preserve"> karakterek mozgatását megvalósító interfész. </w:t>
+      </w:r>
+    </w:p>
+    <w:p>
+      <w:pPr>
+        <w:pStyle w:val="style0"/>
+        <w:numPr>
+          <w:ilvl w:val="0"/>
+          <w:numId w:val="12"/>
+        </w:numPr>
+      </w:pPr>
+      <w:r>
+        <w:rPr/>
+        <w:t>Metódusok</w:t>
+      </w:r>
+    </w:p>
+    <w:p>
+      <w:pPr>
+        <w:pStyle w:val="style0"/>
+      </w:pPr>
+      <w:r>
+        <w:rPr/>
+        <w:tab/>
+      </w:r>
+      <w:r>
+        <w:rPr/>
+        <w:t>void move(): a karakter mozgásának megvalósításáért felelős metódus.</w:t>
+      </w:r>
+    </w:p>
+    <w:p>
+      <w:pPr>
+        <w:pStyle w:val="style0"/>
+      </w:pPr>
+      <w:r>
+        <w:rPr/>
+      </w:r>
+    </w:p>
+    <w:p>
+      <w:pPr>
+        <w:pStyle w:val="style0"/>
+      </w:pPr>
+      <w:r>
+        <w:rPr/>
+        <w:t>Obstacle</w:t>
+      </w:r>
+    </w:p>
+    <w:p>
+      <w:pPr>
+        <w:pStyle w:val="style0"/>
+        <w:numPr>
+          <w:ilvl w:val="0"/>
+          <w:numId w:val="12"/>
+        </w:numPr>
+      </w:pPr>
+      <w:r>
+        <w:rPr/>
+        <w:t>Felelősség</w:t>
+      </w:r>
+    </w:p>
+    <w:p>
+      <w:pPr>
+        <w:pStyle w:val="style0"/>
+        <w:numPr>
+          <w:ilvl w:val="0"/>
+          <w:numId w:val="12"/>
+        </w:numPr>
+      </w:pPr>
+      <w:r>
+        <w:rPr/>
+        <w:tab/>
+        <w:t xml:space="preserve"> Akadályokat reprezentáló absztrakt ősosztály.</w:t>
+      </w:r>
+    </w:p>
+    <w:p>
+      <w:pPr>
+        <w:pStyle w:val="style0"/>
+        <w:numPr>
+          <w:ilvl w:val="0"/>
+          <w:numId w:val="12"/>
+        </w:numPr>
+      </w:pPr>
+      <w:r>
+        <w:rPr/>
+        <w:t>Ősosztályok</w:t>
+      </w:r>
+    </w:p>
+    <w:p>
+      <w:pPr>
+        <w:pStyle w:val="style0"/>
+        <w:numPr>
+          <w:ilvl w:val="0"/>
+          <w:numId w:val="12"/>
+        </w:numPr>
+      </w:pPr>
+      <w:r>
+        <w:rPr/>
+        <w:tab/>
+        <w:t>(Object-&gt;)Character</w:t>
+      </w:r>
+    </w:p>
+    <w:p>
+      <w:pPr>
+        <w:pStyle w:val="style0"/>
+        <w:numPr>
+          <w:ilvl w:val="0"/>
+          <w:numId w:val="12"/>
+        </w:numPr>
+      </w:pPr>
+      <w:r>
+        <w:rPr/>
+        <w:t>Interfészek</w:t>
+      </w:r>
+    </w:p>
+    <w:p>
+      <w:pPr>
+        <w:pStyle w:val="style0"/>
+        <w:numPr>
+          <w:ilvl w:val="0"/>
+          <w:numId w:val="12"/>
+        </w:numPr>
+      </w:pPr>
+      <w:r>
+        <w:rPr/>
+        <w:t>Attribútumok</w:t>
+      </w:r>
+    </w:p>
+    <w:p>
+      <w:pPr>
+        <w:pStyle w:val="style0"/>
+        <w:numPr>
+          <w:ilvl w:val="0"/>
+          <w:numId w:val="12"/>
+        </w:numPr>
+      </w:pPr>
+      <w:r>
+        <w:rPr/>
+        <w:t>Metódusok</w:t>
+      </w:r>
+    </w:p>
+    <w:p>
+      <w:pPr>
+        <w:pStyle w:val="style0"/>
+      </w:pPr>
+      <w:r>
+        <w:rPr/>
+      </w:r>
+    </w:p>
+    <w:p>
+      <w:pPr>
+        <w:pStyle w:val="style0"/>
+      </w:pPr>
+      <w:r>
+        <w:rPr/>
+        <w:t>Pebble</w:t>
+      </w:r>
+    </w:p>
+    <w:p>
+      <w:pPr>
+        <w:pStyle w:val="style0"/>
+        <w:numPr>
+          <w:ilvl w:val="0"/>
+          <w:numId w:val="11"/>
+        </w:numPr>
+      </w:pPr>
+      <w:r>
+        <w:rPr/>
+        <w:t>Felelősség</w:t>
+      </w:r>
+    </w:p>
+    <w:p>
+      <w:pPr>
+        <w:pStyle w:val="style0"/>
+        <w:numPr>
+          <w:ilvl w:val="0"/>
+          <w:numId w:val="11"/>
+        </w:numPr>
+      </w:pPr>
+      <w:r>
+        <w:rPr/>
+        <w:tab/>
+        <w:t>Kavicsot reprezentáló osztály.</w:t>
+      </w:r>
+    </w:p>
+    <w:p>
+      <w:pPr>
+        <w:pStyle w:val="style0"/>
+        <w:numPr>
+          <w:ilvl w:val="0"/>
+          <w:numId w:val="11"/>
+        </w:numPr>
+      </w:pPr>
+      <w:r>
+        <w:rPr/>
+        <w:t>Ősosztályok</w:t>
+      </w:r>
+    </w:p>
+    <w:p>
+      <w:pPr>
+        <w:pStyle w:val="style0"/>
+        <w:numPr>
+          <w:ilvl w:val="0"/>
+          <w:numId w:val="11"/>
+        </w:numPr>
+      </w:pPr>
+      <w:r>
+        <w:rPr/>
+        <w:tab/>
+        <w:t>(Object-&gt;)Character-&gt;Obstacle</w:t>
+      </w:r>
+    </w:p>
+    <w:p>
+      <w:pPr>
+        <w:pStyle w:val="style0"/>
+        <w:numPr>
+          <w:ilvl w:val="0"/>
+          <w:numId w:val="11"/>
+        </w:numPr>
+      </w:pPr>
+      <w:r>
+        <w:rPr/>
+        <w:t>Interfészek</w:t>
+      </w:r>
+    </w:p>
+    <w:p>
+      <w:pPr>
+        <w:pStyle w:val="style0"/>
+        <w:numPr>
+          <w:ilvl w:val="0"/>
+          <w:numId w:val="11"/>
+        </w:numPr>
+      </w:pPr>
+      <w:r>
+        <w:rPr/>
+        <w:t>Attribútumok</w:t>
+      </w:r>
+    </w:p>
+    <w:p>
+      <w:pPr>
+        <w:pStyle w:val="style0"/>
+        <w:numPr>
+          <w:ilvl w:val="0"/>
+          <w:numId w:val="11"/>
+        </w:numPr>
+      </w:pPr>
+      <w:r>
+        <w:rPr/>
+        <w:t>Metódusok</w:t>
+      </w:r>
+    </w:p>
+    <w:p>
+      <w:pPr>
+        <w:pStyle w:val="style0"/>
+      </w:pPr>
+      <w:r>
+        <w:rPr/>
+      </w:r>
+    </w:p>
+    <w:p>
+      <w:pPr>
+        <w:pStyle w:val="style0"/>
+      </w:pPr>
+      <w:r>
+        <w:rPr/>
+        <w:t>Puddle</w:t>
+      </w:r>
+    </w:p>
+    <w:p>
+      <w:pPr>
+        <w:pStyle w:val="style0"/>
+        <w:numPr>
+          <w:ilvl w:val="0"/>
+          <w:numId w:val="9"/>
+        </w:numPr>
+      </w:pPr>
+      <w:r>
+        <w:rPr/>
+        <w:t>Felelősség</w:t>
+      </w:r>
+    </w:p>
+    <w:p>
+      <w:pPr>
+        <w:pStyle w:val="style0"/>
+        <w:numPr>
+          <w:ilvl w:val="0"/>
+          <w:numId w:val="9"/>
+        </w:numPr>
+      </w:pPr>
+      <w:r>
+        <w:rPr/>
+        <w:tab/>
+        <w:t>Tócsát reprezentáló osztály.</w:t>
+      </w:r>
+    </w:p>
+    <w:p>
+      <w:pPr>
+        <w:pStyle w:val="style0"/>
+        <w:numPr>
+          <w:ilvl w:val="0"/>
+          <w:numId w:val="9"/>
+        </w:numPr>
+      </w:pPr>
+      <w:r>
+        <w:rPr/>
+        <w:t>Ősosztályok</w:t>
+      </w:r>
+    </w:p>
+    <w:p>
+      <w:pPr>
+        <w:pStyle w:val="style0"/>
+        <w:numPr>
+          <w:ilvl w:val="0"/>
+          <w:numId w:val="9"/>
+        </w:numPr>
+      </w:pPr>
+      <w:r>
+        <w:rPr/>
+        <w:tab/>
+        <w:t>(Object-&gt;)Character-&gt;Obstacle</w:t>
+      </w:r>
+    </w:p>
+    <w:p>
+      <w:pPr>
+        <w:pStyle w:val="style0"/>
+        <w:numPr>
+          <w:ilvl w:val="0"/>
+          <w:numId w:val="9"/>
+        </w:numPr>
+      </w:pPr>
+      <w:r>
+        <w:rPr/>
+        <w:t>Interfészek</w:t>
+      </w:r>
+    </w:p>
+    <w:p>
+      <w:pPr>
+        <w:pStyle w:val="style0"/>
+        <w:numPr>
+          <w:ilvl w:val="0"/>
+          <w:numId w:val="9"/>
+        </w:numPr>
+      </w:pPr>
+      <w:r>
+        <w:rPr/>
+        <w:t>Attribútumok</w:t>
+      </w:r>
+    </w:p>
+    <w:p>
+      <w:pPr>
+        <w:pStyle w:val="style0"/>
+        <w:numPr>
+          <w:ilvl w:val="0"/>
+          <w:numId w:val="9"/>
+        </w:numPr>
+      </w:pPr>
+      <w:r>
+        <w:rPr/>
+        <w:t>Metódusok</w:t>
+      </w:r>
+    </w:p>
+    <w:p>
+      <w:pPr>
+        <w:pStyle w:val="style0"/>
+      </w:pPr>
+      <w:r>
+        <w:rPr/>
+      </w:r>
+    </w:p>
+    <w:p>
+      <w:pPr>
+        <w:pStyle w:val="style0"/>
+      </w:pPr>
+      <w:r>
+        <w:rPr/>
+        <w:t>SmellNeutralizerSpray</w:t>
+      </w:r>
+    </w:p>
+    <w:p>
+      <w:pPr>
+        <w:pStyle w:val="style0"/>
+        <w:numPr>
+          <w:ilvl w:val="0"/>
+          <w:numId w:val="2"/>
+        </w:numPr>
+      </w:pPr>
+      <w:r>
+        <w:rPr/>
+        <w:t>Felelősség</w:t>
+      </w:r>
+    </w:p>
+    <w:p>
+      <w:pPr>
+        <w:pStyle w:val="style0"/>
+        <w:numPr>
+          <w:ilvl w:val="0"/>
+          <w:numId w:val="2"/>
+        </w:numPr>
+      </w:pPr>
+      <w:r>
+        <w:rPr/>
+        <w:tab/>
+        <w:t>A megcélzott mezőben és környezetében a hangyák által kibocsátott szagok eltüntetéséért felel.</w:t>
+      </w:r>
+    </w:p>
+    <w:p>
+      <w:pPr>
+        <w:pStyle w:val="style0"/>
+        <w:numPr>
+          <w:ilvl w:val="0"/>
+          <w:numId w:val="2"/>
+        </w:numPr>
+      </w:pPr>
+      <w:r>
+        <w:rPr/>
+        <w:t>Ősosztályok</w:t>
+      </w:r>
+    </w:p>
+    <w:p>
+      <w:pPr>
+        <w:pStyle w:val="style0"/>
+        <w:numPr>
+          <w:ilvl w:val="0"/>
+          <w:numId w:val="2"/>
+        </w:numPr>
+      </w:pPr>
+      <w:r>
+        <w:rPr/>
+        <w:tab/>
+        <w:t>(Object-&gt;)Spray</w:t>
+      </w:r>
+    </w:p>
+    <w:p>
+      <w:pPr>
+        <w:pStyle w:val="style0"/>
+        <w:numPr>
+          <w:ilvl w:val="0"/>
+          <w:numId w:val="2"/>
+        </w:numPr>
+      </w:pPr>
+      <w:r>
+        <w:rPr/>
+        <w:t>Interfészek</w:t>
+      </w:r>
+    </w:p>
+    <w:p>
+      <w:pPr>
+        <w:pStyle w:val="style0"/>
+        <w:numPr>
+          <w:ilvl w:val="0"/>
+          <w:numId w:val="2"/>
+        </w:numPr>
+      </w:pPr>
+      <w:r>
+        <w:rPr/>
+        <w:t>Attribútumok</w:t>
+      </w:r>
+    </w:p>
+    <w:p>
+      <w:pPr>
+        <w:pStyle w:val="style0"/>
+        <w:numPr>
+          <w:ilvl w:val="0"/>
+          <w:numId w:val="2"/>
+        </w:numPr>
+      </w:pPr>
+      <w:r>
+        <w:rPr/>
+        <w:t>Metódusok</w:t>
+      </w:r>
+    </w:p>
+    <w:p>
+      <w:pPr>
+        <w:pStyle w:val="style0"/>
+        <w:numPr>
+          <w:ilvl w:val="0"/>
+          <w:numId w:val="2"/>
+        </w:numPr>
+      </w:pPr>
+      <w:r>
+        <w:rPr/>
+        <w:tab/>
+        <w:t xml:space="preserve">void use(int x, int y): az x és y koordinátákkal megjelölt mezőben és környezetében </w:t>
+      </w:r>
+      <w:r>
+        <w:rPr/>
+        <w:t>semlegesíti a szagokat</w:t>
+      </w:r>
+      <w:r>
+        <w:rPr/>
+        <w:t>.</w:t>
+      </w:r>
+    </w:p>
+    <w:p>
+      <w:pPr>
+        <w:pStyle w:val="style0"/>
+      </w:pPr>
+      <w:r>
+        <w:rPr/>
+      </w:r>
+    </w:p>
+    <w:p>
+      <w:pPr>
+        <w:pStyle w:val="style0"/>
+      </w:pPr>
+      <w:r>
+        <w:rPr/>
         <w:t>Spray</w:t>
       </w:r>
     </w:p>
@@ -2122,262 +2651,6 @@
       <w:r>
         <w:rPr/>
         <w:t>): a megcélzott mezőben és környezetében hatást kifejtő absztrakt metódus.</w:t>
-      </w:r>
-    </w:p>
-    <w:p>
-      <w:pPr>
-        <w:pStyle w:val="style0"/>
-      </w:pPr>
-      <w:r>
-        <w:rPr/>
-      </w:r>
-    </w:p>
-    <w:p>
-      <w:pPr>
-        <w:pStyle w:val="style0"/>
-      </w:pPr>
-      <w:r>
-        <w:rPr/>
-        <w:t>AntKillerSpray</w:t>
-      </w:r>
-    </w:p>
-    <w:p>
-      <w:pPr>
-        <w:pStyle w:val="style0"/>
-        <w:numPr>
-          <w:ilvl w:val="0"/>
-          <w:numId w:val="3"/>
-        </w:numPr>
-      </w:pPr>
-      <w:r>
-        <w:rPr/>
-        <w:t>Felelősség</w:t>
-      </w:r>
-    </w:p>
-    <w:p>
-      <w:pPr>
-        <w:pStyle w:val="style0"/>
-        <w:numPr>
-          <w:ilvl w:val="0"/>
-          <w:numId w:val="3"/>
-        </w:numPr>
-      </w:pPr>
-      <w:r>
-        <w:rPr/>
-        <w:tab/>
-        <w:t>A megcélzott mezőben és környezetében a hangyák kiirtásáért felel.</w:t>
-      </w:r>
-    </w:p>
-    <w:p>
-      <w:pPr>
-        <w:pStyle w:val="style0"/>
-        <w:numPr>
-          <w:ilvl w:val="0"/>
-          <w:numId w:val="3"/>
-        </w:numPr>
-      </w:pPr>
-      <w:r>
-        <w:rPr/>
-        <w:t>Ősosztályok</w:t>
-      </w:r>
-    </w:p>
-    <w:p>
-      <w:pPr>
-        <w:pStyle w:val="style0"/>
-        <w:numPr>
-          <w:ilvl w:val="0"/>
-          <w:numId w:val="3"/>
-        </w:numPr>
-      </w:pPr>
-      <w:r>
-        <w:rPr/>
-        <w:tab/>
-        <w:t>(Object-&gt;)Spray</w:t>
-      </w:r>
-    </w:p>
-    <w:p>
-      <w:pPr>
-        <w:pStyle w:val="style0"/>
-        <w:numPr>
-          <w:ilvl w:val="0"/>
-          <w:numId w:val="3"/>
-        </w:numPr>
-      </w:pPr>
-      <w:r>
-        <w:rPr/>
-        <w:t>Interfészek</w:t>
-      </w:r>
-    </w:p>
-    <w:p>
-      <w:pPr>
-        <w:pStyle w:val="style0"/>
-        <w:numPr>
-          <w:ilvl w:val="0"/>
-          <w:numId w:val="3"/>
-        </w:numPr>
-      </w:pPr>
-      <w:r>
-        <w:rPr/>
-        <w:t>Attribútumok</w:t>
-      </w:r>
-    </w:p>
-    <w:p>
-      <w:pPr>
-        <w:pStyle w:val="style0"/>
-        <w:numPr>
-          <w:ilvl w:val="0"/>
-          <w:numId w:val="3"/>
-        </w:numPr>
-      </w:pPr>
-      <w:r>
-        <w:rPr/>
-        <w:t>Metódusok</w:t>
-      </w:r>
-    </w:p>
-    <w:p>
-      <w:pPr>
-        <w:pStyle w:val="style0"/>
-        <w:numPr>
-          <w:ilvl w:val="0"/>
-          <w:numId w:val="3"/>
-        </w:numPr>
-      </w:pPr>
-      <w:r>
-        <w:rPr/>
-        <w:tab/>
-        <w:t>void use(int x, int y): az x és y koordinátákkal megjelölt mezőben és környezetében elpusztítja a hangyákat.</w:t>
-      </w:r>
-    </w:p>
-    <w:p>
-      <w:pPr>
-        <w:pStyle w:val="style0"/>
-      </w:pPr>
-      <w:r>
-        <w:rPr/>
-      </w:r>
-    </w:p>
-    <w:p>
-      <w:pPr>
-        <w:pStyle w:val="style0"/>
-      </w:pPr>
-      <w:r>
-        <w:rPr/>
-        <w:t>SmellNeutralizerSpray</w:t>
-      </w:r>
-    </w:p>
-    <w:p>
-      <w:pPr>
-        <w:pStyle w:val="style0"/>
-        <w:numPr>
-          <w:ilvl w:val="0"/>
-          <w:numId w:val="2"/>
-        </w:numPr>
-      </w:pPr>
-      <w:r>
-        <w:rPr/>
-        <w:t>Felelősség</w:t>
-      </w:r>
-    </w:p>
-    <w:p>
-      <w:pPr>
-        <w:pStyle w:val="style0"/>
-        <w:numPr>
-          <w:ilvl w:val="0"/>
-          <w:numId w:val="2"/>
-        </w:numPr>
-      </w:pPr>
-      <w:r>
-        <w:rPr/>
-        <w:tab/>
-        <w:t>A megcélzott mezőben és környezetében a hangyák által kibocsátott szagok eltüntetéséért felel.</w:t>
-      </w:r>
-    </w:p>
-    <w:p>
-      <w:pPr>
-        <w:pStyle w:val="style0"/>
-        <w:numPr>
-          <w:ilvl w:val="0"/>
-          <w:numId w:val="2"/>
-        </w:numPr>
-      </w:pPr>
-      <w:r>
-        <w:rPr/>
-        <w:t>Ősosztályok</w:t>
-      </w:r>
-    </w:p>
-    <w:p>
-      <w:pPr>
-        <w:pStyle w:val="style0"/>
-        <w:numPr>
-          <w:ilvl w:val="0"/>
-          <w:numId w:val="2"/>
-        </w:numPr>
-      </w:pPr>
-      <w:r>
-        <w:rPr/>
-        <w:tab/>
-        <w:t>(Object-&gt;)Spray</w:t>
-      </w:r>
-    </w:p>
-    <w:p>
-      <w:pPr>
-        <w:pStyle w:val="style0"/>
-        <w:numPr>
-          <w:ilvl w:val="0"/>
-          <w:numId w:val="2"/>
-        </w:numPr>
-      </w:pPr>
-      <w:r>
-        <w:rPr/>
-        <w:t>Interfészek</w:t>
-      </w:r>
-    </w:p>
-    <w:p>
-      <w:pPr>
-        <w:pStyle w:val="style0"/>
-        <w:numPr>
-          <w:ilvl w:val="0"/>
-          <w:numId w:val="2"/>
-        </w:numPr>
-      </w:pPr>
-      <w:r>
-        <w:rPr/>
-        <w:t>Attribútumok</w:t>
-      </w:r>
-    </w:p>
-    <w:p>
-      <w:pPr>
-        <w:pStyle w:val="style0"/>
-        <w:numPr>
-          <w:ilvl w:val="0"/>
-          <w:numId w:val="2"/>
-        </w:numPr>
-      </w:pPr>
-      <w:r>
-        <w:rPr/>
-        <w:t>Metódusok</w:t>
-      </w:r>
-    </w:p>
-    <w:p>
-      <w:pPr>
-        <w:pStyle w:val="style0"/>
-        <w:numPr>
-          <w:ilvl w:val="0"/>
-          <w:numId w:val="2"/>
-        </w:numPr>
-      </w:pPr>
-      <w:r>
-        <w:rPr/>
-        <w:tab/>
-        <w:t xml:space="preserve">void use(int x, int y): az x és y koordinátákkal megjelölt mezőben és környezetében </w:t>
-      </w:r>
-      <w:r>
-        <w:rPr/>
-        <w:t>semlegesíti a szagokat</w:t>
-      </w:r>
-      <w:r>
-        <w:rPr/>
-        <w:t>.</w:t>
       </w:r>
     </w:p>
     <w:sectPr>

</xml_diff>